<commit_message>
Correção dos Artefatos 1 e 2
</commit_message>
<xml_diff>
--- a/01. Declaração do Escopo.docx
+++ b/01. Declaração do Escopo.docx
@@ -3,513 +3,1451 @@
 <w:document xmlns:wpc="http://schemas.microsoft.com/office/word/2010/wordprocessingCanvas" xmlns:mc="http://schemas.openxmlformats.org/markup-compatibility/2006" xmlns:o="urn:schemas-microsoft-com:office:office" xmlns:r="http://schemas.openxmlformats.org/officeDocument/2006/relationships" xmlns:m="http://schemas.openxmlformats.org/officeDocument/2006/math" xmlns:v="urn:schemas-microsoft-com:vml" xmlns:wp14="http://schemas.microsoft.com/office/word/2010/wordprocessingDrawing" xmlns:wp="http://schemas.openxmlformats.org/drawingml/2006/wordprocessingDrawing" xmlns:w10="urn:schemas-microsoft-com:office:word" xmlns:w="http://schemas.openxmlformats.org/wordprocessingml/2006/main" xmlns:w14="http://schemas.microsoft.com/office/word/2010/wordml" xmlns:w15="http://schemas.microsoft.com/office/word/2012/wordml" xmlns:wpg="http://schemas.microsoft.com/office/word/2010/wordprocessingGroup" xmlns:wpi="http://schemas.microsoft.com/office/word/2010/wordprocessingInk" xmlns:wne="http://schemas.microsoft.com/office/word/2006/wordml" xmlns:wps="http://schemas.microsoft.com/office/word/2010/wordprocessingShape" mc:Ignorable="w14 w15 wp14">
   <w:background w:color="FFFFFF"/>
   <w:body>
-    <w:p>
+    <w:p xmlns:wp14="http://schemas.microsoft.com/office/word/2010/wordml" wp14:textId="77777777" wp14:noSpellErr="1">
       <w:pPr>
         <w:pStyle w:val="Ttulo"/>
-      </w:pPr>
-      <w:bookmarkStart w:id="0" w:name="_nei6mrw55kwj" w:colFirst="0" w:colLast="0"/>
+        <w:rPr>
+          <w:sz w:val="36"/>
+          <w:szCs w:val="36"/>
+        </w:rPr>
+      </w:pPr>
+      <w:bookmarkStart w:name="_nei6mrw55kwj" w:colFirst="0" w:colLast="0" w:id="0"/>
       <w:bookmarkEnd w:id="0"/>
       <w:r>
+        <w:rPr>
+          <w:sz w:val="40"/>
+          <w:szCs w:val="40"/>
+        </w:rPr>
         <w:t>Declaração do Escopo</w:t>
+      </w:r>
+    </w:p>
+    <w:p xmlns:wp14="http://schemas.microsoft.com/office/word/2010/wordml" wp14:textId="77777777" wp14:noSpellErr="1">
+      <w:pPr>
+        <w:pStyle w:val="Subttulo"/>
+        <w:rPr>
+          <w:sz w:val="24"/>
+          <w:szCs w:val="24"/>
+        </w:rPr>
+      </w:pPr>
+      <w:bookmarkStart w:name="_4ug3ljxw4g6z" w:colFirst="0" w:colLast="0" w:id="1"/>
+      <w:bookmarkEnd w:id="1"/>
+      <w:r>
+        <w:rPr>
+          <w:sz w:val="28"/>
+          <w:szCs w:val="28"/>
+        </w:rPr>
+        <w:t>Sistema Gostinho da Itália</w:t>
+      </w:r>
+    </w:p>
+    <w:p xmlns:wp14="http://schemas.microsoft.com/office/word/2010/wordml" wp14:textId="3F024D74">
+      <w:pPr>
+        <w:ind w:firstLine="0"/>
+        <w:jc w:val="both"/>
+        <w:rPr>
+          <w:sz w:val="24"/>
+          <w:szCs w:val="24"/>
+        </w:rPr>
+      </w:pPr>
+      <w:r>
+        <w:rPr>
+          <w:sz w:val="24"/>
+          <w:szCs w:val="24"/>
+        </w:rPr>
+        <w:t xml:space="preserve">Em 1996 aos 15 anos, </w:t>
+      </w:r>
+      <w:r>
+        <w:rPr>
+          <w:sz w:val="24"/>
+          <w:szCs w:val="24"/>
+        </w:rPr>
+        <w:t>recém-chegado</w:t>
+      </w:r>
+      <w:r>
+        <w:rPr>
+          <w:sz w:val="24"/>
+          <w:szCs w:val="24"/>
+        </w:rPr>
+        <w:t xml:space="preserve"> em Guarulhos- SP, </w:t>
+      </w:r>
+      <w:proofErr w:type="spellStart"/>
+      <w:r>
+        <w:rPr>
+          <w:sz w:val="24"/>
+          <w:szCs w:val="24"/>
+        </w:rPr>
+        <w:t>Cleverton</w:t>
+      </w:r>
+      <w:proofErr w:type="spellEnd"/>
+      <w:r>
+        <w:rPr>
+          <w:sz w:val="24"/>
+          <w:szCs w:val="24"/>
+        </w:rPr>
+        <w:t xml:space="preserve"> de Toledo teve oportunidade de trabalhar na função de ajudante de </w:t>
+      </w:r>
+      <w:r>
+        <w:rPr>
+          <w:sz w:val="24"/>
+          <w:szCs w:val="24"/>
+        </w:rPr>
+        <w:t>pizzaiolo</w:t>
+      </w:r>
+      <w:r>
+        <w:rPr>
+          <w:sz w:val="24"/>
+          <w:szCs w:val="24"/>
+        </w:rPr>
+        <w:t xml:space="preserve">, em uma Pizzaria de tradição localizada no Centro da cidade. </w:t>
+      </w:r>
+      <w:r>
+        <w:rPr>
+          <w:sz w:val="24"/>
+          <w:szCs w:val="24"/>
+        </w:rPr>
+        <w:t>Onde obteve</w:t>
+      </w:r>
+      <w:r>
+        <w:rPr>
+          <w:sz w:val="24"/>
+          <w:szCs w:val="24"/>
+        </w:rPr>
+        <w:t xml:space="preserve"> um contato real e ímpar com o cotidiano dos paulistanos, e a </w:t>
+      </w:r>
+      <w:r>
+        <w:rPr>
+          <w:sz w:val="24"/>
+          <w:szCs w:val="24"/>
+        </w:rPr>
+        <w:t>grande</w:t>
+      </w:r>
+      <w:r>
+        <w:rPr>
+          <w:sz w:val="24"/>
+          <w:szCs w:val="24"/>
+        </w:rPr>
+        <w:t xml:space="preserve"> paixão</w:t>
+      </w:r>
+      <w:r>
+        <w:rPr>
+          <w:sz w:val="24"/>
+          <w:szCs w:val="24"/>
+        </w:rPr>
+        <w:t xml:space="preserve"> que eles têm</w:t>
+      </w:r>
+      <w:r>
+        <w:rPr>
+          <w:sz w:val="24"/>
+          <w:szCs w:val="24"/>
+        </w:rPr>
+        <w:t xml:space="preserve"> pela pizza, encontrou</w:t>
+      </w:r>
+      <w:r>
+        <w:rPr>
+          <w:sz w:val="24"/>
+          <w:szCs w:val="24"/>
+        </w:rPr>
+        <w:t xml:space="preserve"> a </w:t>
+      </w:r>
+      <w:r>
+        <w:rPr>
+          <w:sz w:val="24"/>
+          <w:szCs w:val="24"/>
+        </w:rPr>
+        <w:t>oportunidade de desenvolver o que já estava agregado ao seu DNA</w:t>
+      </w:r>
+      <w:r>
+        <w:rPr>
+          <w:sz w:val="24"/>
+          <w:szCs w:val="24"/>
+        </w:rPr>
+        <w:t xml:space="preserve"> pois</w:t>
+      </w:r>
+      <w:r>
+        <w:rPr>
+          <w:sz w:val="24"/>
+          <w:szCs w:val="24"/>
+        </w:rPr>
+        <w:t>,</w:t>
+      </w:r>
+      <w:r>
+        <w:rPr>
+          <w:sz w:val="24"/>
+          <w:szCs w:val="24"/>
+        </w:rPr>
+        <w:t xml:space="preserve"> veio de uma família de padeiros e confeiteiros. Com o passar dos anos trabalhou em outras áreas adquirindo conhecimento em vendas, logística, negociação e marketing. </w:t>
       </w:r>
     </w:p>
     <w:p>
       <w:pPr>
-        <w:pStyle w:val="Subttulo"/>
-      </w:pPr>
-      <w:bookmarkStart w:id="1" w:name="_4ug3ljxw4g6z" w:colFirst="0" w:colLast="0"/>
-      <w:bookmarkEnd w:id="1"/>
-      <w:r>
-        <w:t>Sistema Gostinho da Itália</w:t>
+        <w:ind w:firstLine="720"/>
+        <w:jc w:val="both"/>
+        <w:rPr>
+          <w:sz w:val="24"/>
+          <w:szCs w:val="24"/>
+        </w:rPr>
+      </w:pPr>
+    </w:p>
+    <w:p xmlns:wp14="http://schemas.microsoft.com/office/word/2010/wordml" wp14:textId="091DA255">
+      <w:pPr>
+        <w:ind w:firstLine="0"/>
+        <w:jc w:val="both"/>
+        <w:rPr>
+          <w:sz w:val="24"/>
+          <w:szCs w:val="24"/>
+        </w:rPr>
+      </w:pPr>
+      <w:r>
+        <w:rPr>
+          <w:sz w:val="24"/>
+          <w:szCs w:val="24"/>
+        </w:rPr>
+        <w:t>Casou-se em 20</w:t>
+      </w:r>
+      <w:r>
+        <w:rPr>
+          <w:sz w:val="24"/>
+          <w:szCs w:val="24"/>
+        </w:rPr>
+        <w:t>0</w:t>
+      </w:r>
+      <w:r>
+        <w:rPr>
+          <w:sz w:val="24"/>
+          <w:szCs w:val="24"/>
+        </w:rPr>
+        <w:t xml:space="preserve">4 e logo mais, em 2007 voltou a trabalhar com massas e doces, se tornando enfim um Padeiro e Confeiteiro. Com mais experiência e capacitação foi trabalhar em uma empresa de Judeus, agregando ainda mais experiência junto aos costumes e receitas judaicas, ainda na área de panificação e confeitaria. Neste meio tempo, surgiram oportunidades para trabalhar como </w:t>
+      </w:r>
+      <w:r>
+        <w:rPr>
+          <w:sz w:val="24"/>
+          <w:szCs w:val="24"/>
+        </w:rPr>
+        <w:t>freelancer</w:t>
+      </w:r>
+      <w:r>
+        <w:rPr>
+          <w:sz w:val="24"/>
+          <w:szCs w:val="24"/>
+        </w:rPr>
+        <w:t xml:space="preserve"> nos finais de semana para um eventual </w:t>
+      </w:r>
+      <w:r>
+        <w:rPr>
+          <w:sz w:val="24"/>
+          <w:szCs w:val="24"/>
+        </w:rPr>
+        <w:t>B</w:t>
+      </w:r>
+      <w:r>
+        <w:rPr>
+          <w:sz w:val="24"/>
+          <w:szCs w:val="24"/>
+        </w:rPr>
+        <w:t xml:space="preserve">uffet de Rodízio de Pizzas itinerante. </w:t>
+      </w:r>
+      <w:r>
+        <w:rPr>
+          <w:sz w:val="24"/>
+          <w:szCs w:val="24"/>
+        </w:rPr>
+        <w:t>Pôde então somar toda sua experiência na área de panificação artesanal, tradicional, confeitaria, logística e negócios a uma ideia inovadora e diferente dos conceitos de festas e eventos já existentes, dentro de um mercado que busca inovação</w:t>
+      </w:r>
+      <w:r>
+        <w:rPr>
+          <w:sz w:val="24"/>
+          <w:szCs w:val="24"/>
+        </w:rPr>
+        <w:t xml:space="preserve"> constantemente</w:t>
+      </w:r>
+      <w:r>
+        <w:rPr>
+          <w:sz w:val="24"/>
+          <w:szCs w:val="24"/>
+        </w:rPr>
+        <w:t>. Em</w:t>
+      </w:r>
+      <w:r>
+        <w:rPr>
+          <w:sz w:val="24"/>
+          <w:szCs w:val="24"/>
+        </w:rPr>
+        <w:t xml:space="preserve"> julho de 2017 deu início então, ao nascimento do Gostinho da Itália, um </w:t>
+      </w:r>
+      <w:r>
+        <w:rPr>
+          <w:sz w:val="24"/>
+          <w:szCs w:val="24"/>
+        </w:rPr>
+        <w:t>B</w:t>
+      </w:r>
+      <w:r>
+        <w:rPr>
+          <w:sz w:val="24"/>
+          <w:szCs w:val="24"/>
+        </w:rPr>
+        <w:t xml:space="preserve">uffet itinerante que traz novidades, sabor, criatividade, servindo o melhor da pizza artesanal e tradicional sempre com algo a acrescentar em cada evento. </w:t>
+      </w:r>
+    </w:p>
+    <w:p xmlns:wp14="http://schemas.microsoft.com/office/word/2010/wordml" wp14:textId="77777777" wp14:noSpellErr="1">
+      <w:pPr>
+        <w:jc w:val="both"/>
+        <w:rPr>
+          <w:sz w:val="24"/>
+          <w:szCs w:val="24"/>
+        </w:rPr>
+      </w:pPr>
+    </w:p>
+    <w:p xmlns:wp14="http://schemas.microsoft.com/office/word/2010/wordml" wp14:textId="7809F5B0">
+      <w:pPr>
+        <w:ind w:firstLine="0"/>
+        <w:jc w:val="both"/>
+        <w:rPr>
+          <w:sz w:val="24"/>
+          <w:szCs w:val="24"/>
+        </w:rPr>
+      </w:pPr>
+      <w:r>
+        <w:rPr>
+          <w:sz w:val="24"/>
+          <w:szCs w:val="24"/>
+        </w:rPr>
+        <w:t xml:space="preserve">Após tomar a decisão desse desafio, conseguiu agregar parceiros, fornecedores e correspondentes a altura dentro do que sempre espera para atender de forma surpreendente em cada evento. Os mesmos são eventuais, possibilitando uma personalização para </w:t>
+      </w:r>
+      <w:r>
+        <w:rPr>
+          <w:sz w:val="24"/>
+          <w:szCs w:val="24"/>
+        </w:rPr>
+        <w:t>c</w:t>
+      </w:r>
+      <w:r>
+        <w:rPr>
+          <w:sz w:val="24"/>
+          <w:szCs w:val="24"/>
+        </w:rPr>
+        <w:t>a</w:t>
+      </w:r>
+      <w:r>
+        <w:rPr>
+          <w:sz w:val="24"/>
+          <w:szCs w:val="24"/>
+        </w:rPr>
+        <w:t>d</w:t>
+      </w:r>
+      <w:r>
+        <w:rPr>
+          <w:sz w:val="24"/>
+          <w:szCs w:val="24"/>
+        </w:rPr>
+        <w:t xml:space="preserve">a evento, de acordo com a necessidade do contratante. Conta com fornecimento desde utensílios de copa, móveis, bolos e doces a profissionais alinhados à identidade do Gostinho da Itália. </w:t>
+      </w:r>
+    </w:p>
+    <w:p xmlns:wp14="http://schemas.microsoft.com/office/word/2010/wordml" wp14:textId="77777777" wp14:noSpellErr="1">
+      <w:pPr>
+        <w:jc w:val="both"/>
+        <w:rPr>
+          <w:sz w:val="24"/>
+          <w:szCs w:val="24"/>
+        </w:rPr>
+      </w:pPr>
+    </w:p>
+    <w:p xmlns:wp14="http://schemas.microsoft.com/office/word/2010/wordml" wp14:textId="78FCC24D">
+      <w:pPr>
+        <w:ind w:firstLine="0"/>
+        <w:jc w:val="both"/>
+        <w:rPr>
+          <w:sz w:val="24"/>
+          <w:szCs w:val="24"/>
+        </w:rPr>
+      </w:pPr>
+      <w:r>
+        <w:rPr>
+          <w:sz w:val="24"/>
+          <w:szCs w:val="24"/>
+        </w:rPr>
+        <w:t xml:space="preserve">Com o objetivo de melhorar o tempo e a qualidade no primeiro contato com os clientes, deseja um sistema que o ajude na comunicação inicial, passando a história da empresa, sua funcionalidade, seus valores, auxiliando nos agendamentos de degustação e eventos e facilidade para pagamentos, e visualização do </w:t>
+      </w:r>
+      <w:r>
+        <w:rPr>
+          <w:sz w:val="24"/>
+          <w:szCs w:val="24"/>
+        </w:rPr>
+        <w:t>contrato</w:t>
+      </w:r>
+      <w:r>
+        <w:rPr>
+          <w:sz w:val="24"/>
+          <w:szCs w:val="24"/>
+        </w:rPr>
+        <w:t>, mais</w:t>
+      </w:r>
+      <w:r>
+        <w:rPr>
+          <w:sz w:val="24"/>
+          <w:szCs w:val="24"/>
+        </w:rPr>
+        <w:t xml:space="preserve"> segurança e ajuda com o marketing e divulgação</w:t>
+      </w:r>
+      <w:r>
+        <w:rPr>
+          <w:sz w:val="24"/>
+          <w:szCs w:val="24"/>
+        </w:rPr>
+        <w:t xml:space="preserve">. </w:t>
+      </w:r>
+    </w:p>
+    <w:p xmlns:wp14="http://schemas.microsoft.com/office/word/2010/wordml" wp14:textId="77777777" wp14:noSpellErr="1">
+      <w:pPr>
+        <w:jc w:val="both"/>
+        <w:rPr>
+          <w:sz w:val="24"/>
+          <w:szCs w:val="24"/>
+        </w:rPr>
+      </w:pPr>
+    </w:p>
+    <w:p xmlns:wp14="http://schemas.microsoft.com/office/word/2010/wordml" wp14:textId="1650415D">
+      <w:pPr>
+        <w:ind w:firstLine="0"/>
+        <w:jc w:val="both"/>
+        <w:rPr>
+          <w:sz w:val="24"/>
+          <w:szCs w:val="24"/>
+        </w:rPr>
+      </w:pPr>
+      <w:r>
+        <w:rPr>
+          <w:sz w:val="24"/>
+          <w:szCs w:val="24"/>
+        </w:rPr>
+        <w:t>A</w:t>
+      </w:r>
+      <w:r>
+        <w:rPr>
+          <w:sz w:val="24"/>
+          <w:szCs w:val="24"/>
+        </w:rPr>
+        <w:t>tu</w:t>
+      </w:r>
+      <w:r>
+        <w:rPr>
+          <w:sz w:val="24"/>
+          <w:szCs w:val="24"/>
+        </w:rPr>
+        <w:t>a</w:t>
+      </w:r>
+      <w:r>
+        <w:rPr>
+          <w:sz w:val="24"/>
+          <w:szCs w:val="24"/>
+        </w:rPr>
+        <w:t>lmente</w:t>
+      </w:r>
+      <w:r>
+        <w:rPr>
+          <w:sz w:val="24"/>
+          <w:szCs w:val="24"/>
+        </w:rPr>
+        <w:t xml:space="preserve"> o </w:t>
+      </w:r>
+      <w:r>
+        <w:rPr>
+          <w:sz w:val="24"/>
+          <w:szCs w:val="24"/>
+        </w:rPr>
+        <w:t>stakeholder</w:t>
+      </w:r>
+      <w:r>
+        <w:rPr>
+          <w:sz w:val="24"/>
+          <w:szCs w:val="24"/>
+        </w:rPr>
+        <w:t xml:space="preserve"> realiza toda parte de atendimento</w:t>
+      </w:r>
+      <w:r>
+        <w:rPr>
+          <w:sz w:val="24"/>
+          <w:szCs w:val="24"/>
+        </w:rPr>
+        <w:t xml:space="preserve"> </w:t>
+      </w:r>
+      <w:r>
+        <w:rPr>
+          <w:sz w:val="24"/>
+          <w:szCs w:val="24"/>
+        </w:rPr>
+        <w:t>do possível contratante através de e-mail,</w:t>
+      </w:r>
+      <w:r>
+        <w:rPr>
+          <w:sz w:val="24"/>
+          <w:szCs w:val="24"/>
+        </w:rPr>
+        <w:t xml:space="preserve"> telefonema e </w:t>
+      </w:r>
+      <w:r>
+        <w:rPr>
+          <w:sz w:val="24"/>
+          <w:szCs w:val="24"/>
+        </w:rPr>
+        <w:t xml:space="preserve">mensagens através dos aplicativos </w:t>
+      </w:r>
+      <w:proofErr w:type="spellStart"/>
+      <w:r>
+        <w:rPr>
+          <w:sz w:val="24"/>
+          <w:szCs w:val="24"/>
+        </w:rPr>
+        <w:t>W</w:t>
+      </w:r>
+      <w:r>
+        <w:rPr>
+          <w:sz w:val="24"/>
+          <w:szCs w:val="24"/>
+        </w:rPr>
+        <w:t>hatsapp</w:t>
+      </w:r>
+      <w:proofErr w:type="spellEnd"/>
+      <w:r>
+        <w:rPr>
+          <w:sz w:val="24"/>
+          <w:szCs w:val="24"/>
+        </w:rPr>
+        <w:t>,</w:t>
+      </w:r>
+      <w:r>
+        <w:rPr>
+          <w:sz w:val="24"/>
+          <w:szCs w:val="24"/>
+        </w:rPr>
+        <w:t xml:space="preserve"> </w:t>
+      </w:r>
+      <w:r>
+        <w:rPr>
+          <w:sz w:val="24"/>
+          <w:szCs w:val="24"/>
+        </w:rPr>
+        <w:t>Messenger</w:t>
+      </w:r>
+      <w:r>
+        <w:rPr>
+          <w:sz w:val="24"/>
+          <w:szCs w:val="24"/>
+        </w:rPr>
+        <w:t xml:space="preserve"> e </w:t>
+      </w:r>
+      <w:proofErr w:type="spellStart"/>
+      <w:r>
+        <w:rPr>
+          <w:sz w:val="24"/>
+          <w:szCs w:val="24"/>
+        </w:rPr>
+        <w:t>Instragram</w:t>
+      </w:r>
+      <w:proofErr w:type="spellEnd"/>
+      <w:r>
+        <w:rPr>
+          <w:sz w:val="24"/>
+          <w:szCs w:val="24"/>
+        </w:rPr>
+        <w:t xml:space="preserve">. </w:t>
+      </w:r>
+    </w:p>
+    <w:p xmlns:wp14="http://schemas.microsoft.com/office/word/2010/wordml" wp14:textId="75FD0A44">
+      <w:pPr>
+        <w:ind w:firstLine="0"/>
+        <w:jc w:val="both"/>
+        <w:rPr>
+          <w:sz w:val="24"/>
+          <w:szCs w:val="24"/>
+        </w:rPr>
+      </w:pPr>
+      <w:r>
+        <w:rPr>
+          <w:sz w:val="24"/>
+          <w:szCs w:val="24"/>
+        </w:rPr>
+        <w:t>Após o contato ele segue os seguintes passos:</w:t>
       </w:r>
     </w:p>
     <w:p>
-      <w:r>
-        <w:t xml:space="preserve">Em 1996 aos 15 anos, </w:t>
-      </w:r>
-      <w:r>
-        <w:t>recém-chegado</w:t>
-      </w:r>
-      <w:r>
-        <w:t xml:space="preserve"> em Guarulhos- SP, </w:t>
-      </w:r>
-      <w:proofErr w:type="spellStart"/>
-      <w:r>
-        <w:t>Cleverton</w:t>
-      </w:r>
-      <w:proofErr w:type="spellEnd"/>
-      <w:r>
-        <w:t xml:space="preserve"> de Toledo teve oportunidade de trabalhar na função de ajudante de </w:t>
-      </w:r>
-      <w:proofErr w:type="spellStart"/>
-      <w:r>
-        <w:t>pizzaiolo</w:t>
-      </w:r>
-      <w:proofErr w:type="spellEnd"/>
-      <w:r>
-        <w:t xml:space="preserve">, em uma Pizzaria de tradição localizada no Centro da cidade. Podendo ter um contato mais real e ímpar com o cotidiano dos paulistanos, e a proximidade deles na paixão pela pizza, encontrou oportunidade de desenvolver o que já estava agregado ao seu DNA pois veio de uma família de padeiros e confeiteiros. Com o passar dos anos trabalhou em outras áreas adquirindo conhecimento em vendas, logística, negociação e marketing. </w:t>
-      </w:r>
-    </w:p>
-    <w:p/>
-    <w:p>
-      <w:r>
-        <w:t xml:space="preserve">Casou-se em 2014 e logo mais, em 2007 voltou a trabalhar com massas e doces, se tornando enfim um Padeiro e Confeiteiro. Com mais experiência, e capacitação foi trabalhar em uma empresa de Judeus, agregando ainda mais experiência junto aos costumes e receitas judaicas, ainda na área de panificação e confeitaria. Neste meio tempo, surgiram oportunidades para trabalhar como </w:t>
-      </w:r>
-      <w:proofErr w:type="spellStart"/>
-      <w:r>
-        <w:t>freelancer</w:t>
-      </w:r>
-      <w:proofErr w:type="spellEnd"/>
-      <w:r>
-        <w:t xml:space="preserve"> nos finais de semana para um eventual buffet de Rodízio de Pizzas itinerante. Pôde então somar toda sua experiência na área de panificação artesanal, tradicional, confeitaria, logística e negócios a uma ideia inovadora e diferente dos conceitos de festas e eventos já existentes, dentro de um mercado que busca inovação. Em julho de 2017 deu início então, ao nascimento do Gostinho da Itália, um buffet itinerante que traz novidades, sabor, criatividade, servindo o melhor da pizza artesanal e tradicional sempre com algo a acrescentar em cada evento. </w:t>
-      </w:r>
-    </w:p>
-    <w:p/>
-    <w:p>
-      <w:r>
-        <w:t xml:space="preserve">Após tomar a decisão desse desafio, conseguiu agregar parceiros, fornecedores e correspondentes a altura dentro do que sempre espera para atender de forma surpreendente em cada evento. Os mesmos são eventuais, possibilitando uma personalização para data evento, de acordo com a necessidade do contratante. Conta com fornecimento desde utensílios de copa, móveis, bolos e doces a profissionais alinhados à identidade do Gostinho da Itália. </w:t>
-      </w:r>
-    </w:p>
-    <w:p/>
-    <w:p>
-      <w:r>
-        <w:t xml:space="preserve">Com o objetivo de melhorar o tempo e a qualidade no primeiro contato com os clientes, deseja um sistema que o ajude na comunicação inicial, passando a história da empresa, sua funcionalidade, seus valores, auxiliando nos agendamentos de degustação e eventos e facilidade para pagamentos, e visualização do contrato. </w:t>
-      </w:r>
-    </w:p>
-    <w:p/>
-    <w:p>
-      <w:proofErr w:type="spellStart"/>
-      <w:r>
-        <w:t>Atulmente</w:t>
-      </w:r>
-      <w:proofErr w:type="spellEnd"/>
-      <w:r>
-        <w:t xml:space="preserve"> o </w:t>
-      </w:r>
-      <w:proofErr w:type="spellStart"/>
-      <w:r>
-        <w:t>stakeholder</w:t>
-      </w:r>
-      <w:proofErr w:type="spellEnd"/>
-      <w:r>
-        <w:t xml:space="preserve"> realiza toda parte de atendimento</w:t>
-      </w:r>
-      <w:r>
-        <w:t xml:space="preserve"> </w:t>
-      </w:r>
-      <w:r>
-        <w:t xml:space="preserve">do possível contratante através de e-mail, mensagens através dos aplicativos </w:t>
-      </w:r>
-      <w:proofErr w:type="spellStart"/>
-      <w:r>
-        <w:t>whatsapp</w:t>
-      </w:r>
-      <w:proofErr w:type="spellEnd"/>
-      <w:r>
-        <w:t xml:space="preserve"> e </w:t>
-      </w:r>
-      <w:r>
-        <w:t>Messenger. O</w:t>
-      </w:r>
-      <w:r>
-        <w:t xml:space="preserve"> </w:t>
-      </w:r>
-      <w:proofErr w:type="spellStart"/>
-      <w:r>
-        <w:t>Stakeholder</w:t>
-      </w:r>
-      <w:proofErr w:type="spellEnd"/>
-      <w:r>
-        <w:t xml:space="preserve"> verifica a disponibilidade </w:t>
-      </w:r>
-      <w:r>
-        <w:t>na agenda, para a data desejada, passa as</w:t>
-      </w:r>
-      <w:r>
-        <w:t xml:space="preserve"> informa</w:t>
-      </w:r>
-      <w:r>
-        <w:t>ções sobre a empresa, realiza</w:t>
-      </w:r>
-      <w:r>
-        <w:t xml:space="preserve"> orçamentos e elaboração de contratos. Também é o responsável pelas compras, mão de obra, contratação e logística. </w:t>
-      </w:r>
-    </w:p>
-    <w:p/>
-    <w:p>
-      <w:r>
-        <w:t>Com a implantação do sistema, haverá uma agilidade no filtro</w:t>
-      </w:r>
-      <w:r>
-        <w:t xml:space="preserve"> e coleta</w:t>
-      </w:r>
-      <w:r>
-        <w:t xml:space="preserve"> das informações tanto para o contratante quando para</w:t>
-      </w:r>
-      <w:r>
-        <w:t xml:space="preserve"> o</w:t>
-      </w:r>
-      <w:r>
-        <w:t xml:space="preserve"> nosso </w:t>
-      </w:r>
-      <w:proofErr w:type="spellStart"/>
-      <w:r>
-        <w:t>stakeholder</w:t>
-      </w:r>
-      <w:proofErr w:type="spellEnd"/>
-      <w:r>
-        <w:t xml:space="preserve">. </w:t>
-      </w:r>
-      <w:r>
-        <w:t xml:space="preserve">Melhorando também o marketing do </w:t>
-      </w:r>
-      <w:r>
-        <w:t>negócio.</w:t>
-      </w:r>
-    </w:p>
-    <w:p/>
-    <w:p>
-      <w:r>
-        <w:t xml:space="preserve">Havendo disponibilidade ele realiza os seguintes passos: </w:t>
+      <w:pPr>
+        <w:pStyle w:val="ListParagraph"/>
+        <w:numPr>
+          <w:ilvl w:val="0"/>
+          <w:numId w:val="5"/>
+        </w:numPr>
+        <w:jc w:val="both"/>
+        <w:rPr>
+          <w:rFonts w:ascii="Arial" w:hAnsi="Arial" w:eastAsia="Arial" w:cs="Arial"/>
+          <w:sz w:val="24"/>
+          <w:szCs w:val="24"/>
+        </w:rPr>
+      </w:pPr>
+      <w:r>
+        <w:rPr>
+          <w:sz w:val="24"/>
+          <w:szCs w:val="24"/>
+        </w:rPr>
+        <w:t>Verifica a quantidade de convidados planejada pelo contratante;</w:t>
       </w:r>
     </w:p>
     <w:p>
-      <w:proofErr w:type="gramStart"/>
-      <w:r>
-        <w:t>• Verificar</w:t>
-      </w:r>
-      <w:proofErr w:type="gramEnd"/>
-      <w:r>
-        <w:t xml:space="preserve"> a quantidade de convidados: </w:t>
+      <w:pPr>
+        <w:pStyle w:val="ListParagraph"/>
+        <w:numPr>
+          <w:ilvl w:val="0"/>
+          <w:numId w:val="5"/>
+        </w:numPr>
+        <w:jc w:val="both"/>
+        <w:rPr>
+          <w:rFonts w:ascii="Arial" w:hAnsi="Arial" w:eastAsia="Arial" w:cs="Arial"/>
+          <w:sz w:val="24"/>
+          <w:szCs w:val="24"/>
+        </w:rPr>
+      </w:pPr>
+      <w:r>
+        <w:rPr>
+          <w:sz w:val="24"/>
+          <w:szCs w:val="24"/>
+        </w:rPr>
+        <w:t>Estipula a quantidade de funcionários para o evento;</w:t>
       </w:r>
     </w:p>
     <w:p>
-      <w:r>
-        <w:rPr>
-          <w:rFonts w:ascii="Segoe UI Symbol" w:hAnsi="Segoe UI Symbol" w:cs="Segoe UI Symbol"/>
-        </w:rPr>
-        <w:t>❖</w:t>
-      </w:r>
-      <w:r>
-        <w:t xml:space="preserve"> Pagantes (acima de 13 anos); </w:t>
+      <w:pPr>
+        <w:pStyle w:val="ListParagraph"/>
+        <w:numPr>
+          <w:ilvl w:val="0"/>
+          <w:numId w:val="5"/>
+        </w:numPr>
+        <w:jc w:val="both"/>
+        <w:rPr>
+          <w:rFonts w:ascii="Arial" w:hAnsi="Arial" w:eastAsia="Arial" w:cs="Arial"/>
+          <w:sz w:val="24"/>
+          <w:szCs w:val="24"/>
+        </w:rPr>
+      </w:pPr>
+      <w:r>
+        <w:rPr>
+          <w:sz w:val="24"/>
+          <w:szCs w:val="24"/>
+        </w:rPr>
+        <w:t>Verifica a disponibilidade de utensílios de copa, móveis entre outras necessidades com os fornecedores;</w:t>
       </w:r>
     </w:p>
     <w:p>
-      <w:r>
-        <w:rPr>
-          <w:rFonts w:ascii="Segoe UI Symbol" w:hAnsi="Segoe UI Symbol" w:cs="Segoe UI Symbol"/>
-        </w:rPr>
-        <w:t>❖</w:t>
-      </w:r>
-      <w:r>
-        <w:t xml:space="preserve"> Pagantes de meia (8 a 13 anos) e </w:t>
+      <w:pPr>
+        <w:pStyle w:val="ListParagraph"/>
+        <w:numPr>
+          <w:ilvl w:val="0"/>
+          <w:numId w:val="5"/>
+        </w:numPr>
+        <w:jc w:val="both"/>
+        <w:rPr>
+          <w:rFonts w:ascii="Arial" w:hAnsi="Arial" w:eastAsia="Arial" w:cs="Arial"/>
+          <w:sz w:val="24"/>
+          <w:szCs w:val="24"/>
+        </w:rPr>
+      </w:pPr>
+      <w:r>
+        <w:rPr>
+          <w:sz w:val="24"/>
+          <w:szCs w:val="24"/>
+        </w:rPr>
+        <w:t xml:space="preserve">Envia o orçamento para o possível contratante em documento em modelo </w:t>
+      </w:r>
+      <w:proofErr w:type="spellStart"/>
+      <w:r>
+        <w:rPr>
+          <w:sz w:val="24"/>
+          <w:szCs w:val="24"/>
+        </w:rPr>
+        <w:t>pdf</w:t>
+      </w:r>
+      <w:proofErr w:type="spellEnd"/>
+      <w:r>
+        <w:rPr>
+          <w:sz w:val="24"/>
+          <w:szCs w:val="24"/>
+        </w:rPr>
+        <w:t>, e em acordo com o desenvolvimento da negociação ele pode incluir uma degustação do serviço;</w:t>
       </w:r>
     </w:p>
     <w:p>
-      <w:r>
-        <w:rPr>
-          <w:rFonts w:ascii="Segoe UI Symbol" w:hAnsi="Segoe UI Symbol" w:cs="Segoe UI Symbol"/>
-        </w:rPr>
-        <w:t>❖</w:t>
-      </w:r>
-      <w:r>
-        <w:t xml:space="preserve"> Não pagantes (0 a 7 anos).</w:t>
+      <w:pPr>
+        <w:pStyle w:val="ListParagraph"/>
+        <w:numPr>
+          <w:ilvl w:val="0"/>
+          <w:numId w:val="5"/>
+        </w:numPr>
+        <w:jc w:val="both"/>
+        <w:rPr>
+          <w:rFonts w:ascii="Arial" w:hAnsi="Arial" w:eastAsia="Arial" w:cs="Arial"/>
+          <w:sz w:val="24"/>
+          <w:szCs w:val="24"/>
+        </w:rPr>
+      </w:pPr>
+      <w:r>
+        <w:rPr>
+          <w:sz w:val="24"/>
+          <w:szCs w:val="24"/>
+        </w:rPr>
+        <w:t>Solicita os documentos para formalização do contrato e informa as formas de pagamento;</w:t>
       </w:r>
     </w:p>
     <w:p>
-      <w:r>
-        <w:t xml:space="preserve"> </w:t>
-      </w:r>
-      <w:proofErr w:type="gramStart"/>
-      <w:r>
-        <w:t>• Estipula</w:t>
-      </w:r>
-      <w:proofErr w:type="gramEnd"/>
-      <w:r>
-        <w:t xml:space="preserve"> a quantidade de funcionários: </w:t>
+      <w:pPr>
+        <w:pStyle w:val="ListParagraph"/>
+        <w:numPr>
+          <w:ilvl w:val="0"/>
+          <w:numId w:val="5"/>
+        </w:numPr>
+        <w:jc w:val="both"/>
+        <w:rPr>
+          <w:rFonts w:ascii="Arial" w:hAnsi="Arial" w:eastAsia="Arial" w:cs="Arial"/>
+          <w:sz w:val="24"/>
+          <w:szCs w:val="24"/>
+        </w:rPr>
+      </w:pPr>
+      <w:r>
+        <w:rPr>
+          <w:sz w:val="24"/>
+          <w:szCs w:val="24"/>
+        </w:rPr>
+        <w:t>Para cada cliente há uma personalização no contrato que já possui uma base, e só são acrescentadas nesta personalização as preferências particulares e de necessidades de cada cliente para cada evento.</w:t>
       </w:r>
     </w:p>
     <w:p>
-      <w:r>
-        <w:rPr>
-          <w:rFonts w:ascii="Segoe UI Symbol" w:hAnsi="Segoe UI Symbol" w:cs="Segoe UI Symbol"/>
-        </w:rPr>
-        <w:lastRenderedPageBreak/>
-        <w:t>❖</w:t>
-      </w:r>
-      <w:r>
-        <w:t xml:space="preserve"> Até 25 pessoas - 1 </w:t>
-      </w:r>
-      <w:proofErr w:type="spellStart"/>
-      <w:r>
-        <w:t>pizzaiolo</w:t>
-      </w:r>
-      <w:proofErr w:type="spellEnd"/>
-      <w:r>
-        <w:t xml:space="preserve">, 1 ajudante de </w:t>
-      </w:r>
-      <w:proofErr w:type="spellStart"/>
-      <w:r>
-        <w:t>pizzaiolo</w:t>
-      </w:r>
-      <w:proofErr w:type="spellEnd"/>
-      <w:r>
-        <w:t xml:space="preserve">, 1 copeira e 1 garçom; </w:t>
-      </w:r>
+      <w:pPr>
+        <w:pStyle w:val="Normal"/>
+        <w:ind w:firstLine="0"/>
+        <w:jc w:val="both"/>
+        <w:rPr>
+          <w:sz w:val="24"/>
+          <w:szCs w:val="24"/>
+        </w:rPr>
+      </w:pPr>
+    </w:p>
+    <w:p xmlns:wp14="http://schemas.microsoft.com/office/word/2010/wordml" wp14:textId="1DE08BA8">
+      <w:pPr>
+        <w:ind w:firstLine="0"/>
+        <w:jc w:val="both"/>
+        <w:rPr>
+          <w:sz w:val="24"/>
+          <w:szCs w:val="24"/>
+        </w:rPr>
+      </w:pPr>
+      <w:r>
+        <w:rPr>
+          <w:sz w:val="24"/>
+          <w:szCs w:val="24"/>
+        </w:rPr>
+        <w:t>Com a implantação do sistema, haverá uma agilidade</w:t>
+      </w:r>
+      <w:r>
+        <w:rPr>
+          <w:sz w:val="24"/>
+          <w:szCs w:val="24"/>
+        </w:rPr>
+        <w:t xml:space="preserve"> e unificação</w:t>
+      </w:r>
+      <w:r>
+        <w:rPr>
+          <w:sz w:val="24"/>
+          <w:szCs w:val="24"/>
+        </w:rPr>
+        <w:t xml:space="preserve"> no filtro</w:t>
+      </w:r>
+      <w:r>
+        <w:rPr>
+          <w:sz w:val="24"/>
+          <w:szCs w:val="24"/>
+        </w:rPr>
+        <w:t xml:space="preserve"> e coleta</w:t>
+      </w:r>
+      <w:r>
+        <w:rPr>
+          <w:sz w:val="24"/>
+          <w:szCs w:val="24"/>
+        </w:rPr>
+        <w:t xml:space="preserve"> das informações tanto para o contratante quando para</w:t>
+      </w:r>
+      <w:r>
+        <w:rPr>
+          <w:sz w:val="24"/>
+          <w:szCs w:val="24"/>
+        </w:rPr>
+        <w:t xml:space="preserve"> o</w:t>
+      </w:r>
+      <w:r>
+        <w:rPr>
+          <w:sz w:val="24"/>
+          <w:szCs w:val="24"/>
+        </w:rPr>
+        <w:t xml:space="preserve"> nosso </w:t>
+      </w:r>
+      <w:r>
+        <w:rPr>
+          <w:sz w:val="24"/>
+          <w:szCs w:val="24"/>
+        </w:rPr>
+        <w:t>stakeholder</w:t>
+      </w:r>
+      <w:r>
+        <w:rPr>
+          <w:sz w:val="24"/>
+          <w:szCs w:val="24"/>
+        </w:rPr>
+        <w:t>, m</w:t>
+      </w:r>
+      <w:r>
+        <w:rPr>
+          <w:sz w:val="24"/>
+          <w:szCs w:val="24"/>
+        </w:rPr>
+        <w:t xml:space="preserve">elhorando </w:t>
+      </w:r>
+      <w:r>
+        <w:rPr>
+          <w:sz w:val="24"/>
+          <w:szCs w:val="24"/>
+        </w:rPr>
+        <w:t xml:space="preserve">e aumentando </w:t>
+      </w:r>
+      <w:r>
+        <w:rPr>
+          <w:sz w:val="24"/>
+          <w:szCs w:val="24"/>
+        </w:rPr>
+        <w:t>também o marketing</w:t>
+      </w:r>
+      <w:r>
+        <w:rPr>
+          <w:sz w:val="24"/>
+          <w:szCs w:val="24"/>
+        </w:rPr>
+        <w:t>,</w:t>
+      </w:r>
+      <w:r>
+        <w:rPr>
+          <w:sz w:val="24"/>
+          <w:szCs w:val="24"/>
+        </w:rPr>
+        <w:t xml:space="preserve"> a</w:t>
+      </w:r>
+      <w:r>
+        <w:rPr>
+          <w:sz w:val="24"/>
+          <w:szCs w:val="24"/>
+        </w:rPr>
+        <w:t xml:space="preserve"> formalização e </w:t>
+      </w:r>
+      <w:r>
+        <w:rPr>
+          <w:sz w:val="24"/>
+          <w:szCs w:val="24"/>
+        </w:rPr>
+        <w:t xml:space="preserve">a </w:t>
+      </w:r>
+      <w:r>
+        <w:rPr>
+          <w:sz w:val="24"/>
+          <w:szCs w:val="24"/>
+        </w:rPr>
+        <w:t>segurança</w:t>
+      </w:r>
+      <w:r>
+        <w:rPr>
+          <w:sz w:val="24"/>
+          <w:szCs w:val="24"/>
+        </w:rPr>
+        <w:t xml:space="preserve"> do </w:t>
+      </w:r>
+      <w:r>
+        <w:rPr>
+          <w:sz w:val="24"/>
+          <w:szCs w:val="24"/>
+        </w:rPr>
+        <w:t>negócio</w:t>
+      </w:r>
+      <w:r>
+        <w:rPr>
+          <w:sz w:val="24"/>
+          <w:szCs w:val="24"/>
+        </w:rPr>
+        <w:t>, c</w:t>
+      </w:r>
+      <w:r>
+        <w:rPr>
+          <w:sz w:val="24"/>
+          <w:szCs w:val="24"/>
+        </w:rPr>
+        <w:t xml:space="preserve">om as seguintes disponibilizações no </w:t>
+      </w:r>
+      <w:r>
+        <w:rPr>
+          <w:sz w:val="24"/>
+          <w:szCs w:val="24"/>
+        </w:rPr>
+        <w:t>Sistema Web</w:t>
+      </w:r>
+      <w:r>
+        <w:rPr>
+          <w:sz w:val="24"/>
+          <w:szCs w:val="24"/>
+        </w:rPr>
+        <w:t>:</w:t>
+      </w:r>
+    </w:p>
+    <w:p xmlns:wp14="http://schemas.microsoft.com/office/word/2010/wordml" wp14:textId="573DB9BA">
+      <w:pPr>
+        <w:jc w:val="both"/>
+        <w:rPr>
+          <w:sz w:val="24"/>
+          <w:szCs w:val="24"/>
+        </w:rPr>
+      </w:pPr>
     </w:p>
     <w:p>
-      <w:r>
-        <w:rPr>
-          <w:rFonts w:ascii="Segoe UI Symbol" w:hAnsi="Segoe UI Symbol" w:cs="Segoe UI Symbol"/>
-        </w:rPr>
-        <w:t>❖</w:t>
-      </w:r>
-      <w:r>
-        <w:t xml:space="preserve"> De 26 a 100 pessoas - 1 </w:t>
-      </w:r>
-      <w:proofErr w:type="spellStart"/>
-      <w:r>
-        <w:t>pizzaiolo</w:t>
-      </w:r>
-      <w:proofErr w:type="spellEnd"/>
-      <w:r>
-        <w:t xml:space="preserve">, 1 ajudante de </w:t>
-      </w:r>
-      <w:proofErr w:type="spellStart"/>
-      <w:r>
-        <w:t>pizzaiolo</w:t>
-      </w:r>
-      <w:proofErr w:type="spellEnd"/>
-      <w:r>
-        <w:t xml:space="preserve">, 1 copeira e 4 garçons; </w:t>
+      <w:pPr>
+        <w:pStyle w:val="ListParagraph"/>
+        <w:numPr>
+          <w:ilvl w:val="0"/>
+          <w:numId w:val="6"/>
+        </w:numPr>
+        <w:spacing w:after="160" w:line="259" w:lineRule="auto"/>
+        <w:jc w:val="both"/>
+        <w:rPr>
+          <w:rFonts w:ascii="Arial" w:hAnsi="Arial" w:eastAsia="Arial" w:cs="Arial"/>
+          <w:b w:val="0"/>
+          <w:bCs w:val="0"/>
+          <w:i w:val="0"/>
+          <w:iCs w:val="0"/>
+          <w:noProof w:val="0"/>
+          <w:color w:val="000000" w:themeColor="text1" w:themeTint="FF" w:themeShade="FF"/>
+          <w:sz w:val="24"/>
+          <w:szCs w:val="24"/>
+          <w:lang w:val="pt-BR"/>
+        </w:rPr>
+      </w:pPr>
+      <w:r>
+        <w:rPr>
+          <w:rFonts w:ascii="Arial" w:hAnsi="Arial" w:eastAsia="Arial" w:cs="Arial"/>
+          <w:b w:val="0"/>
+          <w:bCs w:val="0"/>
+          <w:i w:val="0"/>
+          <w:iCs w:val="0"/>
+          <w:noProof w:val="0"/>
+          <w:color w:val="000000" w:themeColor="text1" w:themeTint="FF" w:themeShade="FF"/>
+          <w:sz w:val="24"/>
+          <w:szCs w:val="24"/>
+          <w:lang w:val="pt-BR"/>
+        </w:rPr>
+        <w:t xml:space="preserve">Uma </w:t>
+      </w:r>
+      <w:r>
+        <w:rPr>
+          <w:rFonts w:ascii="Arial" w:hAnsi="Arial" w:eastAsia="Arial" w:cs="Arial"/>
+          <w:b w:val="0"/>
+          <w:bCs w:val="0"/>
+          <w:i w:val="0"/>
+          <w:iCs w:val="0"/>
+          <w:noProof w:val="0"/>
+          <w:color w:val="000000" w:themeColor="text1" w:themeTint="FF" w:themeShade="FF"/>
+          <w:sz w:val="24"/>
+          <w:szCs w:val="24"/>
+          <w:lang w:val="pt-BR"/>
+        </w:rPr>
+        <w:t xml:space="preserve">Home Page contendo </w:t>
+      </w:r>
+      <w:r>
+        <w:rPr>
+          <w:rFonts w:ascii="Arial" w:hAnsi="Arial" w:eastAsia="Arial" w:cs="Arial"/>
+          <w:b w:val="0"/>
+          <w:bCs w:val="0"/>
+          <w:i w:val="0"/>
+          <w:iCs w:val="0"/>
+          <w:noProof w:val="0"/>
+          <w:color w:val="000000" w:themeColor="text1" w:themeTint="FF" w:themeShade="FF"/>
+          <w:sz w:val="24"/>
+          <w:szCs w:val="24"/>
+          <w:lang w:val="pt-BR"/>
+        </w:rPr>
+        <w:t xml:space="preserve">cardápio, </w:t>
+      </w:r>
+      <w:r>
+        <w:rPr>
+          <w:rFonts w:ascii="Arial" w:hAnsi="Arial" w:eastAsia="Arial" w:cs="Arial"/>
+          <w:b w:val="0"/>
+          <w:bCs w:val="0"/>
+          <w:i w:val="0"/>
+          <w:iCs w:val="0"/>
+          <w:noProof w:val="0"/>
+          <w:color w:val="000000" w:themeColor="text1" w:themeTint="FF" w:themeShade="FF"/>
+          <w:sz w:val="24"/>
+          <w:szCs w:val="24"/>
+          <w:lang w:val="pt-BR"/>
+        </w:rPr>
+        <w:t>fotos, vídeos, informações recentes</w:t>
+      </w:r>
+      <w:r>
+        <w:rPr>
+          <w:rFonts w:ascii="Arial" w:hAnsi="Arial" w:eastAsia="Arial" w:cs="Arial"/>
+          <w:b w:val="0"/>
+          <w:bCs w:val="0"/>
+          <w:i w:val="0"/>
+          <w:iCs w:val="0"/>
+          <w:noProof w:val="0"/>
+          <w:color w:val="000000" w:themeColor="text1" w:themeTint="FF" w:themeShade="FF"/>
+          <w:sz w:val="24"/>
+          <w:szCs w:val="24"/>
+          <w:lang w:val="pt-BR"/>
+        </w:rPr>
+        <w:t>, calendário com as disponibilidades para agendamentos</w:t>
+      </w:r>
+      <w:r>
+        <w:rPr>
+          <w:rFonts w:ascii="Arial" w:hAnsi="Arial" w:eastAsia="Arial" w:cs="Arial"/>
+          <w:b w:val="0"/>
+          <w:bCs w:val="0"/>
+          <w:i w:val="0"/>
+          <w:iCs w:val="0"/>
+          <w:noProof w:val="0"/>
+          <w:color w:val="000000" w:themeColor="text1" w:themeTint="FF" w:themeShade="FF"/>
+          <w:sz w:val="24"/>
+          <w:szCs w:val="24"/>
+          <w:lang w:val="pt-BR"/>
+        </w:rPr>
+        <w:t>, redes sociais com links de direcionamento</w:t>
+      </w:r>
+      <w:r>
+        <w:rPr>
+          <w:rFonts w:ascii="Arial" w:hAnsi="Arial" w:eastAsia="Arial" w:cs="Arial"/>
+          <w:b w:val="0"/>
+          <w:bCs w:val="0"/>
+          <w:i w:val="0"/>
+          <w:iCs w:val="0"/>
+          <w:noProof w:val="0"/>
+          <w:color w:val="000000" w:themeColor="text1" w:themeTint="FF" w:themeShade="FF"/>
+          <w:sz w:val="24"/>
+          <w:szCs w:val="24"/>
+          <w:lang w:val="pt-BR"/>
+        </w:rPr>
+        <w:t>;</w:t>
       </w:r>
     </w:p>
     <w:p>
-      <w:r>
-        <w:rPr>
-          <w:rFonts w:ascii="Segoe UI Symbol" w:hAnsi="Segoe UI Symbol" w:cs="Segoe UI Symbol"/>
-        </w:rPr>
-        <w:t>❖</w:t>
-      </w:r>
-      <w:r>
-        <w:t xml:space="preserve"> De 101 a 200 pessoas - 1 </w:t>
-      </w:r>
-      <w:proofErr w:type="spellStart"/>
-      <w:r>
-        <w:t>pizzaiolo</w:t>
-      </w:r>
-      <w:proofErr w:type="spellEnd"/>
-      <w:r>
-        <w:t xml:space="preserve">, 1 ajudante de </w:t>
-      </w:r>
-      <w:proofErr w:type="spellStart"/>
-      <w:r>
-        <w:t>pizzaiolo</w:t>
-      </w:r>
-      <w:proofErr w:type="spellEnd"/>
-      <w:r>
-        <w:t xml:space="preserve">, 2 copeiras e 8 garçons; </w:t>
+      <w:pPr>
+        <w:pStyle w:val="ListParagraph"/>
+        <w:numPr>
+          <w:ilvl w:val="0"/>
+          <w:numId w:val="6"/>
+        </w:numPr>
+        <w:spacing w:after="160" w:line="259" w:lineRule="auto"/>
+        <w:jc w:val="both"/>
+        <w:rPr>
+          <w:rFonts w:ascii="Arial" w:hAnsi="Arial" w:eastAsia="Arial" w:cs="Arial"/>
+          <w:b w:val="0"/>
+          <w:bCs w:val="0"/>
+          <w:i w:val="0"/>
+          <w:iCs w:val="0"/>
+          <w:noProof w:val="0"/>
+          <w:color w:val="000000" w:themeColor="text1" w:themeTint="FF" w:themeShade="FF"/>
+          <w:sz w:val="24"/>
+          <w:szCs w:val="24"/>
+          <w:lang w:val="pt-BR"/>
+        </w:rPr>
+      </w:pPr>
+      <w:r>
+        <w:rPr>
+          <w:rFonts w:ascii="Arial" w:hAnsi="Arial" w:eastAsia="Arial" w:cs="Arial"/>
+          <w:b w:val="0"/>
+          <w:bCs w:val="0"/>
+          <w:i w:val="0"/>
+          <w:iCs w:val="0"/>
+          <w:noProof w:val="0"/>
+          <w:color w:val="000000" w:themeColor="text1" w:themeTint="FF" w:themeShade="FF"/>
+          <w:sz w:val="24"/>
+          <w:szCs w:val="24"/>
+          <w:lang w:val="pt-BR"/>
+        </w:rPr>
+        <w:t xml:space="preserve">Uma </w:t>
+      </w:r>
+      <w:r>
+        <w:rPr>
+          <w:rFonts w:ascii="Arial" w:hAnsi="Arial" w:eastAsia="Arial" w:cs="Arial"/>
+          <w:b w:val="0"/>
+          <w:bCs w:val="0"/>
+          <w:i w:val="0"/>
+          <w:iCs w:val="0"/>
+          <w:noProof w:val="0"/>
+          <w:color w:val="000000" w:themeColor="text1" w:themeTint="FF" w:themeShade="FF"/>
+          <w:sz w:val="24"/>
+          <w:szCs w:val="24"/>
+          <w:lang w:val="pt-BR"/>
+        </w:rPr>
+        <w:t xml:space="preserve">página com a História e Informações da empresa; </w:t>
       </w:r>
     </w:p>
     <w:p>
-      <w:r>
-        <w:rPr>
-          <w:rFonts w:ascii="Segoe UI Symbol" w:hAnsi="Segoe UI Symbol" w:cs="Segoe UI Symbol"/>
-        </w:rPr>
-        <w:t>❖</w:t>
-      </w:r>
-      <w:r>
-        <w:t xml:space="preserve"> Acima de 200 duplica a quantidade de garçons, copeira e se necessário de ajudante.</w:t>
-      </w:r>
-    </w:p>
-    <w:p/>
-    <w:p>
-      <w:r>
-        <w:t xml:space="preserve"> </w:t>
-      </w:r>
-      <w:proofErr w:type="gramStart"/>
-      <w:r>
-        <w:t>• Verifica</w:t>
-      </w:r>
-      <w:proofErr w:type="gramEnd"/>
-      <w:r>
-        <w:t xml:space="preserve"> a disponibilidade de utensílios de copa, móveis entre outras necessidades com os fornecedores;</w:t>
+      <w:pPr>
+        <w:pStyle w:val="ListParagraph"/>
+        <w:numPr>
+          <w:ilvl w:val="0"/>
+          <w:numId w:val="6"/>
+        </w:numPr>
+        <w:spacing w:after="160" w:line="259" w:lineRule="auto"/>
+        <w:jc w:val="both"/>
+        <w:rPr>
+          <w:rFonts w:ascii="Arial" w:hAnsi="Arial" w:eastAsia="Arial" w:cs="Arial"/>
+          <w:b w:val="0"/>
+          <w:bCs w:val="0"/>
+          <w:i w:val="0"/>
+          <w:iCs w:val="0"/>
+          <w:noProof w:val="0"/>
+          <w:color w:val="000000" w:themeColor="text1" w:themeTint="FF" w:themeShade="FF"/>
+          <w:sz w:val="24"/>
+          <w:szCs w:val="24"/>
+          <w:lang w:val="pt-BR"/>
+        </w:rPr>
+      </w:pPr>
+      <w:r>
+        <w:rPr>
+          <w:rFonts w:ascii="Arial" w:hAnsi="Arial" w:eastAsia="Arial" w:cs="Arial"/>
+          <w:b w:val="0"/>
+          <w:bCs w:val="0"/>
+          <w:i w:val="0"/>
+          <w:iCs w:val="0"/>
+          <w:noProof w:val="0"/>
+          <w:color w:val="000000" w:themeColor="text1" w:themeTint="FF" w:themeShade="FF"/>
+          <w:sz w:val="24"/>
+          <w:szCs w:val="24"/>
+          <w:lang w:val="pt-BR"/>
+        </w:rPr>
+        <w:t>Um direciona</w:t>
+      </w:r>
+      <w:r>
+        <w:rPr>
+          <w:rFonts w:ascii="Arial" w:hAnsi="Arial" w:eastAsia="Arial" w:cs="Arial"/>
+          <w:b w:val="0"/>
+          <w:bCs w:val="0"/>
+          <w:i w:val="0"/>
+          <w:iCs w:val="0"/>
+          <w:noProof w:val="0"/>
+          <w:color w:val="000000" w:themeColor="text1" w:themeTint="FF" w:themeShade="FF"/>
+          <w:sz w:val="24"/>
+          <w:szCs w:val="24"/>
+          <w:lang w:val="pt-BR"/>
+        </w:rPr>
+        <w:t>mento</w:t>
+      </w:r>
+      <w:r>
+        <w:rPr>
+          <w:rFonts w:ascii="Arial" w:hAnsi="Arial" w:eastAsia="Arial" w:cs="Arial"/>
+          <w:b w:val="0"/>
+          <w:bCs w:val="0"/>
+          <w:i w:val="0"/>
+          <w:iCs w:val="0"/>
+          <w:noProof w:val="0"/>
+          <w:color w:val="000000" w:themeColor="text1" w:themeTint="FF" w:themeShade="FF"/>
+          <w:sz w:val="24"/>
+          <w:szCs w:val="24"/>
+          <w:lang w:val="pt-BR"/>
+        </w:rPr>
+        <w:t xml:space="preserve"> para um formulário onde o </w:t>
+      </w:r>
+      <w:r>
+        <w:rPr>
+          <w:rFonts w:ascii="Arial" w:hAnsi="Arial" w:eastAsia="Arial" w:cs="Arial"/>
+          <w:b w:val="0"/>
+          <w:bCs w:val="0"/>
+          <w:i w:val="0"/>
+          <w:iCs w:val="0"/>
+          <w:noProof w:val="0"/>
+          <w:color w:val="000000" w:themeColor="text1" w:themeTint="FF" w:themeShade="FF"/>
+          <w:sz w:val="24"/>
+          <w:szCs w:val="24"/>
+          <w:lang w:val="pt-BR"/>
+        </w:rPr>
+        <w:t xml:space="preserve">visitante preencherá </w:t>
+      </w:r>
+      <w:r>
+        <w:rPr>
+          <w:rFonts w:ascii="Arial" w:hAnsi="Arial" w:eastAsia="Arial" w:cs="Arial"/>
+          <w:b w:val="0"/>
+          <w:bCs w:val="0"/>
+          <w:i w:val="0"/>
+          <w:iCs w:val="0"/>
+          <w:noProof w:val="0"/>
+          <w:color w:val="000000" w:themeColor="text1" w:themeTint="FF" w:themeShade="FF"/>
+          <w:sz w:val="24"/>
+          <w:szCs w:val="24"/>
+          <w:lang w:val="pt-BR"/>
+        </w:rPr>
+        <w:t>as informações</w:t>
+      </w:r>
+      <w:r>
+        <w:rPr>
+          <w:rFonts w:ascii="Arial" w:hAnsi="Arial" w:eastAsia="Arial" w:cs="Arial"/>
+          <w:b w:val="0"/>
+          <w:bCs w:val="0"/>
+          <w:i w:val="0"/>
+          <w:iCs w:val="0"/>
+          <w:noProof w:val="0"/>
+          <w:color w:val="000000" w:themeColor="text1" w:themeTint="FF" w:themeShade="FF"/>
+          <w:sz w:val="24"/>
+          <w:szCs w:val="24"/>
+          <w:lang w:val="pt-BR"/>
+        </w:rPr>
+        <w:t xml:space="preserve"> para um orçamento;</w:t>
       </w:r>
     </w:p>
     <w:p>
-      <w:r>
-        <w:t xml:space="preserve"> • Enviam o orçamento para o possível contratante em documento em </w:t>
-      </w:r>
-      <w:proofErr w:type="gramStart"/>
-      <w:r>
-        <w:t>modelo(</w:t>
-      </w:r>
-      <w:proofErr w:type="spellStart"/>
-      <w:proofErr w:type="gramEnd"/>
-      <w:r>
-        <w:t>pdf</w:t>
-      </w:r>
-      <w:proofErr w:type="spellEnd"/>
-      <w:r>
-        <w:t xml:space="preserve">). De acordo com o desenvolvimento da negociação ele pode incluir uma degustação do serviço: </w:t>
+      <w:pPr>
+        <w:pStyle w:val="ListParagraph"/>
+        <w:numPr>
+          <w:ilvl w:val="0"/>
+          <w:numId w:val="6"/>
+        </w:numPr>
+        <w:spacing w:after="160" w:line="259" w:lineRule="auto"/>
+        <w:jc w:val="both"/>
+        <w:rPr>
+          <w:rFonts w:ascii="Arial" w:hAnsi="Arial" w:eastAsia="Arial" w:cs="Arial"/>
+          <w:b w:val="0"/>
+          <w:bCs w:val="0"/>
+          <w:i w:val="0"/>
+          <w:iCs w:val="0"/>
+          <w:noProof w:val="0"/>
+          <w:color w:val="000000" w:themeColor="text1" w:themeTint="FF" w:themeShade="FF"/>
+          <w:sz w:val="24"/>
+          <w:szCs w:val="24"/>
+          <w:lang w:val="pt-BR"/>
+        </w:rPr>
+      </w:pPr>
+      <w:r>
+        <w:rPr>
+          <w:rFonts w:ascii="Arial" w:hAnsi="Arial" w:eastAsia="Arial" w:cs="Arial"/>
+          <w:b w:val="0"/>
+          <w:bCs w:val="0"/>
+          <w:i w:val="0"/>
+          <w:iCs w:val="0"/>
+          <w:noProof w:val="0"/>
+          <w:color w:val="000000" w:themeColor="text1" w:themeTint="FF" w:themeShade="FF"/>
+          <w:sz w:val="24"/>
+          <w:szCs w:val="24"/>
+          <w:lang w:val="pt-BR"/>
+        </w:rPr>
+        <w:t>C</w:t>
+      </w:r>
+      <w:r>
+        <w:rPr>
+          <w:rFonts w:ascii="Arial" w:hAnsi="Arial" w:eastAsia="Arial" w:cs="Arial"/>
+          <w:b w:val="0"/>
+          <w:bCs w:val="0"/>
+          <w:i w:val="0"/>
+          <w:iCs w:val="0"/>
+          <w:noProof w:val="0"/>
+          <w:color w:val="000000" w:themeColor="text1" w:themeTint="FF" w:themeShade="FF"/>
+          <w:sz w:val="24"/>
+          <w:szCs w:val="24"/>
+          <w:lang w:val="pt-BR"/>
+        </w:rPr>
+        <w:t xml:space="preserve">ontrato gerado ao final do preenchimento do formulário obtendo as informações preenchidas com possibilidade de impressão e um campo para assinatura do contratante; </w:t>
       </w:r>
     </w:p>
     <w:p>
-      <w:r>
-        <w:t xml:space="preserve">• Até 4 pessoas não há taxa de serviço; </w:t>
+      <w:pPr>
+        <w:pStyle w:val="ListParagraph"/>
+        <w:numPr>
+          <w:ilvl w:val="0"/>
+          <w:numId w:val="6"/>
+        </w:numPr>
+        <w:spacing w:after="160" w:line="259" w:lineRule="auto"/>
+        <w:jc w:val="both"/>
+        <w:rPr>
+          <w:b w:val="0"/>
+          <w:bCs w:val="0"/>
+          <w:i w:val="0"/>
+          <w:iCs w:val="0"/>
+          <w:noProof w:val="0"/>
+          <w:color w:val="000000" w:themeColor="text1" w:themeTint="FF" w:themeShade="FF"/>
+          <w:sz w:val="24"/>
+          <w:szCs w:val="24"/>
+          <w:lang w:val="pt-BR"/>
+        </w:rPr>
+      </w:pPr>
+      <w:r>
+        <w:rPr>
+          <w:rFonts w:ascii="Arial" w:hAnsi="Arial" w:eastAsia="Arial" w:cs="Arial"/>
+          <w:b w:val="0"/>
+          <w:bCs w:val="0"/>
+          <w:i w:val="0"/>
+          <w:iCs w:val="0"/>
+          <w:noProof w:val="0"/>
+          <w:color w:val="000000" w:themeColor="text1" w:themeTint="FF" w:themeShade="FF"/>
+          <w:sz w:val="24"/>
+          <w:szCs w:val="24"/>
+          <w:lang w:val="pt-BR"/>
+        </w:rPr>
+        <w:t>Um</w:t>
+      </w:r>
+      <w:r>
+        <w:rPr>
+          <w:rFonts w:ascii="Arial" w:hAnsi="Arial" w:eastAsia="Arial" w:cs="Arial"/>
+          <w:b w:val="0"/>
+          <w:bCs w:val="0"/>
+          <w:i w:val="0"/>
+          <w:iCs w:val="0"/>
+          <w:noProof w:val="0"/>
+          <w:color w:val="000000" w:themeColor="text1" w:themeTint="FF" w:themeShade="FF"/>
+          <w:sz w:val="24"/>
+          <w:szCs w:val="24"/>
+          <w:lang w:val="pt-BR"/>
+        </w:rPr>
+        <w:t xml:space="preserve"> campo para upload do contrato assinado; </w:t>
       </w:r>
     </w:p>
     <w:p>
-      <w:proofErr w:type="gramStart"/>
-      <w:r>
-        <w:t>• Acima</w:t>
-      </w:r>
-      <w:proofErr w:type="gramEnd"/>
-      <w:r>
-        <w:t xml:space="preserve"> dessa quantidade ele cobra por pessoa; </w:t>
+      <w:pPr>
+        <w:pStyle w:val="ListParagraph"/>
+        <w:numPr>
+          <w:ilvl w:val="0"/>
+          <w:numId w:val="6"/>
+        </w:numPr>
+        <w:spacing w:after="160" w:line="259" w:lineRule="auto"/>
+        <w:jc w:val="both"/>
+        <w:rPr>
+          <w:rFonts w:ascii="Arial" w:hAnsi="Arial" w:eastAsia="Arial" w:cs="Arial"/>
+          <w:b w:val="0"/>
+          <w:bCs w:val="0"/>
+          <w:i w:val="0"/>
+          <w:iCs w:val="0"/>
+          <w:noProof w:val="0"/>
+          <w:color w:val="000000" w:themeColor="text1" w:themeTint="FF" w:themeShade="FF"/>
+          <w:sz w:val="24"/>
+          <w:szCs w:val="24"/>
+          <w:lang w:val="pt-BR"/>
+        </w:rPr>
+      </w:pPr>
+      <w:r>
+        <w:rPr>
+          <w:rFonts w:ascii="Arial" w:hAnsi="Arial" w:eastAsia="Arial" w:cs="Arial"/>
+          <w:b w:val="0"/>
+          <w:bCs w:val="0"/>
+          <w:i w:val="0"/>
+          <w:iCs w:val="0"/>
+          <w:noProof w:val="0"/>
+          <w:color w:val="000000" w:themeColor="text1" w:themeTint="FF" w:themeShade="FF"/>
+          <w:sz w:val="24"/>
+          <w:szCs w:val="24"/>
+          <w:lang w:val="pt-BR"/>
+        </w:rPr>
+        <w:t>Informação com as f</w:t>
+      </w:r>
+      <w:r>
+        <w:rPr>
+          <w:rFonts w:ascii="Arial" w:hAnsi="Arial" w:eastAsia="Arial" w:cs="Arial"/>
+          <w:b w:val="0"/>
+          <w:bCs w:val="0"/>
+          <w:i w:val="0"/>
+          <w:iCs w:val="0"/>
+          <w:noProof w:val="0"/>
+          <w:color w:val="000000" w:themeColor="text1" w:themeTint="FF" w:themeShade="FF"/>
+          <w:sz w:val="24"/>
+          <w:szCs w:val="24"/>
+          <w:lang w:val="pt-BR"/>
+        </w:rPr>
+        <w:t xml:space="preserve">ormas de pagamento aceitas; </w:t>
       </w:r>
     </w:p>
     <w:p>
-      <w:proofErr w:type="gramStart"/>
-      <w:r>
-        <w:t>• Inclui</w:t>
-      </w:r>
-      <w:proofErr w:type="gramEnd"/>
-      <w:r>
-        <w:t xml:space="preserve"> um valor pela distância. (Após a degustação é inevitável o fechamento do contrato e evento) </w:t>
+      <w:pPr>
+        <w:pStyle w:val="ListParagraph"/>
+        <w:numPr>
+          <w:ilvl w:val="0"/>
+          <w:numId w:val="6"/>
+        </w:numPr>
+        <w:spacing w:after="160" w:line="259" w:lineRule="auto"/>
+        <w:jc w:val="both"/>
+        <w:rPr>
+          <w:rFonts w:ascii="Arial" w:hAnsi="Arial" w:eastAsia="Arial" w:cs="Arial"/>
+          <w:b w:val="0"/>
+          <w:bCs w:val="0"/>
+          <w:i w:val="0"/>
+          <w:iCs w:val="0"/>
+          <w:noProof w:val="0"/>
+          <w:color w:val="000000" w:themeColor="text1" w:themeTint="FF" w:themeShade="FF"/>
+          <w:sz w:val="24"/>
+          <w:szCs w:val="24"/>
+          <w:lang w:val="pt-BR"/>
+        </w:rPr>
+      </w:pPr>
+      <w:r>
+        <w:rPr>
+          <w:rFonts w:ascii="Arial" w:hAnsi="Arial" w:eastAsia="Arial" w:cs="Arial"/>
+          <w:b w:val="0"/>
+          <w:bCs w:val="0"/>
+          <w:i w:val="0"/>
+          <w:iCs w:val="0"/>
+          <w:noProof w:val="0"/>
+          <w:color w:val="000000" w:themeColor="text1" w:themeTint="FF" w:themeShade="FF"/>
+          <w:sz w:val="24"/>
+          <w:szCs w:val="24"/>
+          <w:lang w:val="pt-BR"/>
+        </w:rPr>
+        <w:t xml:space="preserve">Uma página com o FAQ; </w:t>
       </w:r>
     </w:p>
     <w:p>
-      <w:proofErr w:type="gramStart"/>
-      <w:r>
-        <w:t>• Solicita</w:t>
-      </w:r>
-      <w:proofErr w:type="gramEnd"/>
-      <w:r>
-        <w:t xml:space="preserve"> os seguintes documentos para formalização do contrato: </w:t>
+      <w:pPr>
+        <w:pStyle w:val="ListParagraph"/>
+        <w:numPr>
+          <w:ilvl w:val="0"/>
+          <w:numId w:val="6"/>
+        </w:numPr>
+        <w:spacing w:after="160" w:line="259" w:lineRule="auto"/>
+        <w:jc w:val="both"/>
+        <w:rPr>
+          <w:rFonts w:ascii="Arial" w:hAnsi="Arial" w:eastAsia="Arial" w:cs="Arial"/>
+          <w:b w:val="0"/>
+          <w:bCs w:val="0"/>
+          <w:i w:val="0"/>
+          <w:iCs w:val="0"/>
+          <w:noProof w:val="0"/>
+          <w:color w:val="000000" w:themeColor="text1" w:themeTint="FF" w:themeShade="FF"/>
+          <w:sz w:val="24"/>
+          <w:szCs w:val="24"/>
+          <w:lang w:val="pt-BR"/>
+        </w:rPr>
+      </w:pPr>
+      <w:r>
+        <w:rPr>
+          <w:rFonts w:ascii="Arial" w:hAnsi="Arial" w:eastAsia="Arial" w:cs="Arial"/>
+          <w:b w:val="0"/>
+          <w:bCs w:val="0"/>
+          <w:i w:val="0"/>
+          <w:iCs w:val="0"/>
+          <w:noProof w:val="0"/>
+          <w:color w:val="000000" w:themeColor="text1" w:themeTint="FF" w:themeShade="FF"/>
+          <w:sz w:val="24"/>
+          <w:szCs w:val="24"/>
+          <w:lang w:val="pt-BR"/>
+        </w:rPr>
+        <w:t>O Stakeholder receberá uma notificação de cada orçamento fechado ou iniciado e irá filtrar as suas prioridades para entrar em contato e finalizar a venda do serviço, da forma que achar conveniente.</w:t>
       </w:r>
     </w:p>
     <w:p>
-      <w:r>
-        <w:rPr>
-          <w:rFonts w:ascii="Segoe UI Symbol" w:hAnsi="Segoe UI Symbol" w:cs="Segoe UI Symbol"/>
-        </w:rPr>
-        <w:t>❖</w:t>
-      </w:r>
-      <w:r>
-        <w:t xml:space="preserve"> CPF; </w:t>
-      </w:r>
+      <w:pPr>
+        <w:pStyle w:val="Normal"/>
+        <w:jc w:val="both"/>
+        <w:rPr>
+          <w:sz w:val="24"/>
+          <w:szCs w:val="24"/>
+        </w:rPr>
+      </w:pPr>
     </w:p>
-    <w:p>
-      <w:r>
-        <w:rPr>
-          <w:rFonts w:ascii="Segoe UI Symbol" w:hAnsi="Segoe UI Symbol" w:cs="Segoe UI Symbol"/>
-        </w:rPr>
-        <w:t>❖</w:t>
-      </w:r>
-      <w:r>
-        <w:t xml:space="preserve"> RG; </w:t>
-      </w:r>
-    </w:p>
-    <w:p>
-      <w:r>
-        <w:rPr>
-          <w:rFonts w:ascii="Segoe UI Symbol" w:hAnsi="Segoe UI Symbol" w:cs="Segoe UI Symbol"/>
-        </w:rPr>
-        <w:t>❖</w:t>
-      </w:r>
-      <w:r>
-        <w:t xml:space="preserve"> Comprovante de Endereço; </w:t>
-      </w:r>
-    </w:p>
-    <w:p>
-      <w:r>
-        <w:rPr>
-          <w:rFonts w:ascii="Segoe UI Symbol" w:hAnsi="Segoe UI Symbol" w:cs="Segoe UI Symbol"/>
-        </w:rPr>
-        <w:t>❖</w:t>
-      </w:r>
-      <w:r>
-        <w:t xml:space="preserve"> Endereço do local para Evento; </w:t>
-      </w:r>
-    </w:p>
-    <w:p>
-      <w:proofErr w:type="gramStart"/>
-      <w:r>
-        <w:t>• Para</w:t>
-      </w:r>
-      <w:proofErr w:type="gramEnd"/>
-      <w:r>
-        <w:t xml:space="preserve"> cada cliente há uma personalização no contrato, que já possui uma base, e só são acrescentadas nesta personalização as preferências particulares e de necessidades de cada cliente para cada evento. </w:t>
-      </w:r>
-    </w:p>
-    <w:p>
-      <w:r>
-        <w:t>• O pagamento pode ser realizado através das seguintes opções:</w:t>
-      </w:r>
-    </w:p>
-    <w:p>
-      <w:r>
-        <w:t xml:space="preserve"> </w:t>
-      </w:r>
-      <w:r>
-        <w:rPr>
-          <w:rFonts w:ascii="Segoe UI Symbol" w:hAnsi="Segoe UI Symbol" w:cs="Segoe UI Symbol"/>
-        </w:rPr>
-        <w:t>❖</w:t>
-      </w:r>
-      <w:r>
-        <w:t xml:space="preserve"> Cartão de Crédito até 7 dias antes do evento; </w:t>
-      </w:r>
-    </w:p>
-    <w:p>
-      <w:r>
-        <w:rPr>
-          <w:rFonts w:ascii="Segoe UI Symbol" w:hAnsi="Segoe UI Symbol" w:cs="Segoe UI Symbol"/>
-        </w:rPr>
-        <w:t>❖</w:t>
-      </w:r>
-      <w:r>
-        <w:t xml:space="preserve"> Mercado Pago; </w:t>
-      </w:r>
-    </w:p>
-    <w:p>
-      <w:bookmarkStart w:id="2" w:name="_GoBack"/>
-      <w:bookmarkEnd w:id="2"/>
-      <w:r>
-        <w:rPr>
-          <w:rFonts w:ascii="Segoe UI Symbol" w:hAnsi="Segoe UI Symbol" w:cs="Segoe UI Symbol"/>
-        </w:rPr>
-        <w:t>❖</w:t>
-      </w:r>
-      <w:r>
-        <w:t xml:space="preserve"> Boleto Bancário até 7 dias antes do evento; </w:t>
-      </w:r>
-    </w:p>
-    <w:p>
-      <w:r>
-        <w:rPr>
-          <w:rFonts w:ascii="Segoe UI Symbol" w:hAnsi="Segoe UI Symbol" w:cs="Segoe UI Symbol"/>
-        </w:rPr>
-        <w:t>❖</w:t>
-      </w:r>
-      <w:r>
-        <w:t xml:space="preserve"> Em dinheiro 50% no fechamento do contrato e 50% na data do evento; </w:t>
-      </w:r>
-      <w:r>
-        <w:rPr>
-          <w:rFonts w:ascii="Segoe UI Symbol" w:hAnsi="Segoe UI Symbol" w:cs="Segoe UI Symbol"/>
-        </w:rPr>
-        <w:t>❖</w:t>
-      </w:r>
-      <w:r>
-        <w:t xml:space="preserve"> Ou à vista no fechamento do contrato.</w:t>
-      </w:r>
-    </w:p>
-    <w:p/>
-    <w:p/>
     <w:sectPr>
-      <w:pgSz w:w="11906" w:h="16838"/>
+      <w:pgSz w:w="11906" w:h="16838" w:orient="portrait"/>
       <w:pgMar w:top="850" w:right="1440" w:bottom="850" w:left="850" w:header="0" w:footer="720" w:gutter="0"/>
       <w:pgNumType w:start="1"/>
       <w:cols w:space="720"/>
@@ -520,6 +1458,339 @@
 
 <file path=word/numbering.xml><?xml version="1.0" encoding="utf-8"?>
 <w:numbering xmlns:wpc="http://schemas.microsoft.com/office/word/2010/wordprocessingCanvas" xmlns:mc="http://schemas.openxmlformats.org/markup-compatibility/2006" xmlns:o="urn:schemas-microsoft-com:office:office" xmlns:r="http://schemas.openxmlformats.org/officeDocument/2006/relationships" xmlns:m="http://schemas.openxmlformats.org/officeDocument/2006/math" xmlns:v="urn:schemas-microsoft-com:vml" xmlns:wp14="http://schemas.microsoft.com/office/word/2010/wordprocessingDrawing" xmlns:wp="http://schemas.openxmlformats.org/drawingml/2006/wordprocessingDrawing" xmlns:w10="urn:schemas-microsoft-com:office:word" xmlns:w="http://schemas.openxmlformats.org/wordprocessingml/2006/main" xmlns:w14="http://schemas.microsoft.com/office/word/2010/wordml" xmlns:w15="http://schemas.microsoft.com/office/word/2012/wordml" xmlns:wpg="http://schemas.microsoft.com/office/word/2010/wordprocessingGroup" xmlns:wpi="http://schemas.microsoft.com/office/word/2010/wordprocessingInk" xmlns:wne="http://schemas.microsoft.com/office/word/2006/wordml" xmlns:wps="http://schemas.microsoft.com/office/word/2010/wordprocessingShape" mc:Ignorable="w14 w15 wp14">
+  <w:abstractNum xmlns:w="http://schemas.openxmlformats.org/wordprocessingml/2006/main" w:abstractNumId="5">
+    <w:multiLevelType xmlns:w="http://schemas.openxmlformats.org/wordprocessingml/2006/main" w:val="hybridMultilevel"/>
+    <w:lvl xmlns:w="http://schemas.openxmlformats.org/wordprocessingml/2006/main" w:ilvl="0">
+      <w:start w:val="1"/>
+      <w:numFmt w:val="bullet"/>
+      <w:lvlText w:val=""/>
+      <w:lvlJc w:val="left"/>
+      <w:pPr>
+        <w:ind w:left="720" w:hanging="360"/>
+      </w:pPr>
+      <w:rPr>
+        <w:rFonts w:hint="default" w:ascii="Symbol" w:hAnsi="Symbol"/>
+      </w:rPr>
+    </w:lvl>
+    <w:lvl xmlns:w="http://schemas.openxmlformats.org/wordprocessingml/2006/main" w:ilvl="1">
+      <w:start w:val="1"/>
+      <w:numFmt w:val="bullet"/>
+      <w:lvlText w:val="o"/>
+      <w:lvlJc w:val="left"/>
+      <w:pPr>
+        <w:ind w:left="1440" w:hanging="360"/>
+      </w:pPr>
+      <w:rPr>
+        <w:rFonts w:hint="default" w:ascii="Courier New" w:hAnsi="Courier New"/>
+      </w:rPr>
+    </w:lvl>
+    <w:lvl xmlns:w="http://schemas.openxmlformats.org/wordprocessingml/2006/main" w:ilvl="2">
+      <w:start w:val="1"/>
+      <w:numFmt w:val="bullet"/>
+      <w:lvlText w:val=""/>
+      <w:lvlJc w:val="left"/>
+      <w:pPr>
+        <w:ind w:left="2160" w:hanging="360"/>
+      </w:pPr>
+      <w:rPr>
+        <w:rFonts w:hint="default" w:ascii="Wingdings" w:hAnsi="Wingdings"/>
+      </w:rPr>
+    </w:lvl>
+    <w:lvl xmlns:w="http://schemas.openxmlformats.org/wordprocessingml/2006/main" w:ilvl="3">
+      <w:start w:val="1"/>
+      <w:numFmt w:val="bullet"/>
+      <w:lvlText w:val=""/>
+      <w:lvlJc w:val="left"/>
+      <w:pPr>
+        <w:ind w:left="2880" w:hanging="360"/>
+      </w:pPr>
+      <w:rPr>
+        <w:rFonts w:hint="default" w:ascii="Symbol" w:hAnsi="Symbol"/>
+      </w:rPr>
+    </w:lvl>
+    <w:lvl xmlns:w="http://schemas.openxmlformats.org/wordprocessingml/2006/main" w:ilvl="4">
+      <w:start w:val="1"/>
+      <w:numFmt w:val="bullet"/>
+      <w:lvlText w:val="o"/>
+      <w:lvlJc w:val="left"/>
+      <w:pPr>
+        <w:ind w:left="3600" w:hanging="360"/>
+      </w:pPr>
+      <w:rPr>
+        <w:rFonts w:hint="default" w:ascii="Courier New" w:hAnsi="Courier New"/>
+      </w:rPr>
+    </w:lvl>
+    <w:lvl xmlns:w="http://schemas.openxmlformats.org/wordprocessingml/2006/main" w:ilvl="5">
+      <w:start w:val="1"/>
+      <w:numFmt w:val="bullet"/>
+      <w:lvlText w:val=""/>
+      <w:lvlJc w:val="left"/>
+      <w:pPr>
+        <w:ind w:left="4320" w:hanging="360"/>
+      </w:pPr>
+      <w:rPr>
+        <w:rFonts w:hint="default" w:ascii="Wingdings" w:hAnsi="Wingdings"/>
+      </w:rPr>
+    </w:lvl>
+    <w:lvl xmlns:w="http://schemas.openxmlformats.org/wordprocessingml/2006/main" w:ilvl="6">
+      <w:start w:val="1"/>
+      <w:numFmt w:val="bullet"/>
+      <w:lvlText w:val=""/>
+      <w:lvlJc w:val="left"/>
+      <w:pPr>
+        <w:ind w:left="5040" w:hanging="360"/>
+      </w:pPr>
+      <w:rPr>
+        <w:rFonts w:hint="default" w:ascii="Symbol" w:hAnsi="Symbol"/>
+      </w:rPr>
+    </w:lvl>
+    <w:lvl xmlns:w="http://schemas.openxmlformats.org/wordprocessingml/2006/main" w:ilvl="7">
+      <w:start w:val="1"/>
+      <w:numFmt w:val="bullet"/>
+      <w:lvlText w:val="o"/>
+      <w:lvlJc w:val="left"/>
+      <w:pPr>
+        <w:ind w:left="5760" w:hanging="360"/>
+      </w:pPr>
+      <w:rPr>
+        <w:rFonts w:hint="default" w:ascii="Courier New" w:hAnsi="Courier New"/>
+      </w:rPr>
+    </w:lvl>
+    <w:lvl xmlns:w="http://schemas.openxmlformats.org/wordprocessingml/2006/main" w:ilvl="8">
+      <w:start w:val="1"/>
+      <w:numFmt w:val="bullet"/>
+      <w:lvlText w:val=""/>
+      <w:lvlJc w:val="left"/>
+      <w:pPr>
+        <w:ind w:left="6480" w:hanging="360"/>
+      </w:pPr>
+      <w:rPr>
+        <w:rFonts w:hint="default" w:ascii="Wingdings" w:hAnsi="Wingdings"/>
+      </w:rPr>
+    </w:lvl>
+  </w:abstractNum>
+  <w:abstractNum xmlns:w="http://schemas.openxmlformats.org/wordprocessingml/2006/main" w:abstractNumId="4">
+    <w:multiLevelType xmlns:w="http://schemas.openxmlformats.org/wordprocessingml/2006/main" w:val="hybridMultilevel"/>
+    <w:lvl xmlns:w="http://schemas.openxmlformats.org/wordprocessingml/2006/main" w:ilvl="0">
+      <w:start w:val="1"/>
+      <w:numFmt w:val="bullet"/>
+      <w:lvlText w:val=""/>
+      <w:lvlJc w:val="left"/>
+      <w:pPr>
+        <w:ind w:left="720" w:hanging="360"/>
+      </w:pPr>
+      <w:rPr>
+        <w:rFonts w:hint="default" w:ascii="Symbol" w:hAnsi="Symbol"/>
+      </w:rPr>
+    </w:lvl>
+    <w:lvl xmlns:w="http://schemas.openxmlformats.org/wordprocessingml/2006/main" w:ilvl="1">
+      <w:start w:val="1"/>
+      <w:numFmt w:val="bullet"/>
+      <w:lvlText w:val="o"/>
+      <w:lvlJc w:val="left"/>
+      <w:pPr>
+        <w:ind w:left="1440" w:hanging="360"/>
+      </w:pPr>
+      <w:rPr>
+        <w:rFonts w:hint="default" w:ascii="Courier New" w:hAnsi="Courier New"/>
+      </w:rPr>
+    </w:lvl>
+    <w:lvl xmlns:w="http://schemas.openxmlformats.org/wordprocessingml/2006/main" w:ilvl="2">
+      <w:start w:val="1"/>
+      <w:numFmt w:val="bullet"/>
+      <w:lvlText w:val=""/>
+      <w:lvlJc w:val="left"/>
+      <w:pPr>
+        <w:ind w:left="2160" w:hanging="360"/>
+      </w:pPr>
+      <w:rPr>
+        <w:rFonts w:hint="default" w:ascii="Wingdings" w:hAnsi="Wingdings"/>
+      </w:rPr>
+    </w:lvl>
+    <w:lvl xmlns:w="http://schemas.openxmlformats.org/wordprocessingml/2006/main" w:ilvl="3">
+      <w:start w:val="1"/>
+      <w:numFmt w:val="bullet"/>
+      <w:lvlText w:val=""/>
+      <w:lvlJc w:val="left"/>
+      <w:pPr>
+        <w:ind w:left="2880" w:hanging="360"/>
+      </w:pPr>
+      <w:rPr>
+        <w:rFonts w:hint="default" w:ascii="Symbol" w:hAnsi="Symbol"/>
+      </w:rPr>
+    </w:lvl>
+    <w:lvl xmlns:w="http://schemas.openxmlformats.org/wordprocessingml/2006/main" w:ilvl="4">
+      <w:start w:val="1"/>
+      <w:numFmt w:val="bullet"/>
+      <w:lvlText w:val="o"/>
+      <w:lvlJc w:val="left"/>
+      <w:pPr>
+        <w:ind w:left="3600" w:hanging="360"/>
+      </w:pPr>
+      <w:rPr>
+        <w:rFonts w:hint="default" w:ascii="Courier New" w:hAnsi="Courier New"/>
+      </w:rPr>
+    </w:lvl>
+    <w:lvl xmlns:w="http://schemas.openxmlformats.org/wordprocessingml/2006/main" w:ilvl="5">
+      <w:start w:val="1"/>
+      <w:numFmt w:val="bullet"/>
+      <w:lvlText w:val=""/>
+      <w:lvlJc w:val="left"/>
+      <w:pPr>
+        <w:ind w:left="4320" w:hanging="360"/>
+      </w:pPr>
+      <w:rPr>
+        <w:rFonts w:hint="default" w:ascii="Wingdings" w:hAnsi="Wingdings"/>
+      </w:rPr>
+    </w:lvl>
+    <w:lvl xmlns:w="http://schemas.openxmlformats.org/wordprocessingml/2006/main" w:ilvl="6">
+      <w:start w:val="1"/>
+      <w:numFmt w:val="bullet"/>
+      <w:lvlText w:val=""/>
+      <w:lvlJc w:val="left"/>
+      <w:pPr>
+        <w:ind w:left="5040" w:hanging="360"/>
+      </w:pPr>
+      <w:rPr>
+        <w:rFonts w:hint="default" w:ascii="Symbol" w:hAnsi="Symbol"/>
+      </w:rPr>
+    </w:lvl>
+    <w:lvl xmlns:w="http://schemas.openxmlformats.org/wordprocessingml/2006/main" w:ilvl="7">
+      <w:start w:val="1"/>
+      <w:numFmt w:val="bullet"/>
+      <w:lvlText w:val="o"/>
+      <w:lvlJc w:val="left"/>
+      <w:pPr>
+        <w:ind w:left="5760" w:hanging="360"/>
+      </w:pPr>
+      <w:rPr>
+        <w:rFonts w:hint="default" w:ascii="Courier New" w:hAnsi="Courier New"/>
+      </w:rPr>
+    </w:lvl>
+    <w:lvl xmlns:w="http://schemas.openxmlformats.org/wordprocessingml/2006/main" w:ilvl="8">
+      <w:start w:val="1"/>
+      <w:numFmt w:val="bullet"/>
+      <w:lvlText w:val=""/>
+      <w:lvlJc w:val="left"/>
+      <w:pPr>
+        <w:ind w:left="6480" w:hanging="360"/>
+      </w:pPr>
+      <w:rPr>
+        <w:rFonts w:hint="default" w:ascii="Wingdings" w:hAnsi="Wingdings"/>
+      </w:rPr>
+    </w:lvl>
+  </w:abstractNum>
+  <w:abstractNum xmlns:w="http://schemas.openxmlformats.org/wordprocessingml/2006/main" w:abstractNumId="3">
+    <w:multiLevelType xmlns:w="http://schemas.openxmlformats.org/wordprocessingml/2006/main" w:val="hybridMultilevel"/>
+    <w:lvl xmlns:w="http://schemas.openxmlformats.org/wordprocessingml/2006/main" w:ilvl="0">
+      <w:start w:val="1"/>
+      <w:numFmt w:val="bullet"/>
+      <w:lvlText w:val=""/>
+      <w:lvlJc w:val="left"/>
+      <w:pPr>
+        <w:ind w:left="720" w:hanging="360"/>
+      </w:pPr>
+      <w:rPr>
+        <w:rFonts w:hint="default" w:ascii="Symbol" w:hAnsi="Symbol"/>
+      </w:rPr>
+    </w:lvl>
+    <w:lvl xmlns:w="http://schemas.openxmlformats.org/wordprocessingml/2006/main" w:ilvl="1">
+      <w:start w:val="1"/>
+      <w:numFmt w:val="bullet"/>
+      <w:lvlText w:val="o"/>
+      <w:lvlJc w:val="left"/>
+      <w:pPr>
+        <w:ind w:left="1440" w:hanging="360"/>
+      </w:pPr>
+      <w:rPr>
+        <w:rFonts w:hint="default" w:ascii="Courier New" w:hAnsi="Courier New"/>
+      </w:rPr>
+    </w:lvl>
+    <w:lvl xmlns:w="http://schemas.openxmlformats.org/wordprocessingml/2006/main" w:ilvl="2">
+      <w:start w:val="1"/>
+      <w:numFmt w:val="bullet"/>
+      <w:lvlText w:val=""/>
+      <w:lvlJc w:val="left"/>
+      <w:pPr>
+        <w:ind w:left="2160" w:hanging="360"/>
+      </w:pPr>
+      <w:rPr>
+        <w:rFonts w:hint="default" w:ascii="Wingdings" w:hAnsi="Wingdings"/>
+      </w:rPr>
+    </w:lvl>
+    <w:lvl xmlns:w="http://schemas.openxmlformats.org/wordprocessingml/2006/main" w:ilvl="3">
+      <w:start w:val="1"/>
+      <w:numFmt w:val="bullet"/>
+      <w:lvlText w:val=""/>
+      <w:lvlJc w:val="left"/>
+      <w:pPr>
+        <w:ind w:left="2880" w:hanging="360"/>
+      </w:pPr>
+      <w:rPr>
+        <w:rFonts w:hint="default" w:ascii="Symbol" w:hAnsi="Symbol"/>
+      </w:rPr>
+    </w:lvl>
+    <w:lvl xmlns:w="http://schemas.openxmlformats.org/wordprocessingml/2006/main" w:ilvl="4">
+      <w:start w:val="1"/>
+      <w:numFmt w:val="bullet"/>
+      <w:lvlText w:val="o"/>
+      <w:lvlJc w:val="left"/>
+      <w:pPr>
+        <w:ind w:left="3600" w:hanging="360"/>
+      </w:pPr>
+      <w:rPr>
+        <w:rFonts w:hint="default" w:ascii="Courier New" w:hAnsi="Courier New"/>
+      </w:rPr>
+    </w:lvl>
+    <w:lvl xmlns:w="http://schemas.openxmlformats.org/wordprocessingml/2006/main" w:ilvl="5">
+      <w:start w:val="1"/>
+      <w:numFmt w:val="bullet"/>
+      <w:lvlText w:val=""/>
+      <w:lvlJc w:val="left"/>
+      <w:pPr>
+        <w:ind w:left="4320" w:hanging="360"/>
+      </w:pPr>
+      <w:rPr>
+        <w:rFonts w:hint="default" w:ascii="Wingdings" w:hAnsi="Wingdings"/>
+      </w:rPr>
+    </w:lvl>
+    <w:lvl xmlns:w="http://schemas.openxmlformats.org/wordprocessingml/2006/main" w:ilvl="6">
+      <w:start w:val="1"/>
+      <w:numFmt w:val="bullet"/>
+      <w:lvlText w:val=""/>
+      <w:lvlJc w:val="left"/>
+      <w:pPr>
+        <w:ind w:left="5040" w:hanging="360"/>
+      </w:pPr>
+      <w:rPr>
+        <w:rFonts w:hint="default" w:ascii="Symbol" w:hAnsi="Symbol"/>
+      </w:rPr>
+    </w:lvl>
+    <w:lvl xmlns:w="http://schemas.openxmlformats.org/wordprocessingml/2006/main" w:ilvl="7">
+      <w:start w:val="1"/>
+      <w:numFmt w:val="bullet"/>
+      <w:lvlText w:val="o"/>
+      <w:lvlJc w:val="left"/>
+      <w:pPr>
+        <w:ind w:left="5760" w:hanging="360"/>
+      </w:pPr>
+      <w:rPr>
+        <w:rFonts w:hint="default" w:ascii="Courier New" w:hAnsi="Courier New"/>
+      </w:rPr>
+    </w:lvl>
+    <w:lvl xmlns:w="http://schemas.openxmlformats.org/wordprocessingml/2006/main" w:ilvl="8">
+      <w:start w:val="1"/>
+      <w:numFmt w:val="bullet"/>
+      <w:lvlText w:val=""/>
+      <w:lvlJc w:val="left"/>
+      <w:pPr>
+        <w:ind w:left="6480" w:hanging="360"/>
+      </w:pPr>
+      <w:rPr>
+        <w:rFonts w:hint="default" w:ascii="Wingdings" w:hAnsi="Wingdings"/>
+      </w:rPr>
+    </w:lvl>
+  </w:abstractNum>
   <w:abstractNum w:abstractNumId="0" w15:restartNumberingAfterBreak="0">
     <w:nsid w:val="0F83367E"/>
     <w:multiLevelType w:val="multilevel"/>
@@ -859,6 +2130,15 @@
       </w:rPr>
     </w:lvl>
   </w:abstractNum>
+  <w:num w:numId="6">
+    <w:abstractNumId w:val="5"/>
+  </w:num>
+  <w:num w:numId="5">
+    <w:abstractNumId w:val="4"/>
+  </w:num>
+  <w:num w:numId="4">
+    <w:abstractNumId w:val="3"/>
+  </w:num>
   <w:num w:numId="1">
     <w:abstractNumId w:val="2"/>
   </w:num>
@@ -872,11 +2152,11 @@
 </file>
 
 <file path=word/styles.xml><?xml version="1.0" encoding="utf-8"?>
-<w:styles xmlns:mc="http://schemas.openxmlformats.org/markup-compatibility/2006" xmlns:r="http://schemas.openxmlformats.org/officeDocument/2006/relationships" xmlns:w="http://schemas.openxmlformats.org/wordprocessingml/2006/main" xmlns:w14="http://schemas.microsoft.com/office/word/2010/wordml" xmlns:w15="http://schemas.microsoft.com/office/word/2012/wordml" mc:Ignorable="w14 w15">
+<w:styles xmlns:wp14="http://schemas.microsoft.com/office/word/2010/wordprocessingDrawing" xmlns:mc="http://schemas.openxmlformats.org/markup-compatibility/2006" xmlns:r="http://schemas.openxmlformats.org/officeDocument/2006/relationships" xmlns:w="http://schemas.openxmlformats.org/wordprocessingml/2006/main" xmlns:w14="http://schemas.microsoft.com/office/word/2010/wordml" xmlns:w15="http://schemas.microsoft.com/office/word/2012/wordml" mc:Ignorable="w14 w15 wp14">
   <w:docDefaults>
     <w:rPrDefault>
       <w:rPr>
-        <w:rFonts w:ascii="Arial" w:eastAsia="Arial" w:hAnsi="Arial" w:cs="Arial"/>
+        <w:rFonts w:ascii="Arial" w:hAnsi="Arial" w:eastAsia="Arial" w:cs="Arial"/>
         <w:sz w:val="22"/>
         <w:szCs w:val="22"/>
         <w:lang w:val="pt-BR" w:eastAsia="pt-BR" w:bidi="ar-SA"/>
@@ -891,14 +2171,14 @@
   <w:latentStyles w:defLockedState="0" w:defUIPriority="99" w:defSemiHidden="0" w:defUnhideWhenUsed="0" w:defQFormat="0" w:count="371">
     <w:lsdException w:name="Normal" w:uiPriority="0" w:qFormat="1"/>
     <w:lsdException w:name="heading 1" w:uiPriority="9" w:qFormat="1"/>
-    <w:lsdException w:name="heading 2" w:semiHidden="1" w:uiPriority="9" w:unhideWhenUsed="1" w:qFormat="1"/>
-    <w:lsdException w:name="heading 3" w:semiHidden="1" w:uiPriority="9" w:unhideWhenUsed="1" w:qFormat="1"/>
-    <w:lsdException w:name="heading 4" w:semiHidden="1" w:uiPriority="9" w:unhideWhenUsed="1" w:qFormat="1"/>
-    <w:lsdException w:name="heading 5" w:semiHidden="1" w:uiPriority="9" w:unhideWhenUsed="1" w:qFormat="1"/>
-    <w:lsdException w:name="heading 6" w:semiHidden="1" w:uiPriority="9" w:unhideWhenUsed="1" w:qFormat="1"/>
-    <w:lsdException w:name="heading 7" w:semiHidden="1" w:uiPriority="9" w:unhideWhenUsed="1" w:qFormat="1"/>
-    <w:lsdException w:name="heading 8" w:semiHidden="1" w:uiPriority="9" w:unhideWhenUsed="1" w:qFormat="1"/>
-    <w:lsdException w:name="heading 9" w:semiHidden="1" w:uiPriority="9" w:unhideWhenUsed="1" w:qFormat="1"/>
+    <w:lsdException w:name="heading 2" w:uiPriority="9" w:semiHidden="1" w:unhideWhenUsed="1" w:qFormat="1"/>
+    <w:lsdException w:name="heading 3" w:uiPriority="9" w:semiHidden="1" w:unhideWhenUsed="1" w:qFormat="1"/>
+    <w:lsdException w:name="heading 4" w:uiPriority="9" w:semiHidden="1" w:unhideWhenUsed="1" w:qFormat="1"/>
+    <w:lsdException w:name="heading 5" w:uiPriority="9" w:semiHidden="1" w:unhideWhenUsed="1" w:qFormat="1"/>
+    <w:lsdException w:name="heading 6" w:uiPriority="9" w:semiHidden="1" w:unhideWhenUsed="1" w:qFormat="1"/>
+    <w:lsdException w:name="heading 7" w:uiPriority="9" w:semiHidden="1" w:unhideWhenUsed="1" w:qFormat="1"/>
+    <w:lsdException w:name="heading 8" w:uiPriority="9" w:semiHidden="1" w:unhideWhenUsed="1" w:qFormat="1"/>
+    <w:lsdException w:name="heading 9" w:uiPriority="9" w:semiHidden="1" w:unhideWhenUsed="1" w:qFormat="1"/>
     <w:lsdException w:name="index 1" w:semiHidden="1" w:unhideWhenUsed="1"/>
     <w:lsdException w:name="index 2" w:semiHidden="1" w:unhideWhenUsed="1"/>
     <w:lsdException w:name="index 3" w:semiHidden="1" w:unhideWhenUsed="1"/>
@@ -908,22 +2188,22 @@
     <w:lsdException w:name="index 7" w:semiHidden="1" w:unhideWhenUsed="1"/>
     <w:lsdException w:name="index 8" w:semiHidden="1" w:unhideWhenUsed="1"/>
     <w:lsdException w:name="index 9" w:semiHidden="1" w:unhideWhenUsed="1"/>
-    <w:lsdException w:name="toc 1" w:semiHidden="1" w:uiPriority="39" w:unhideWhenUsed="1"/>
-    <w:lsdException w:name="toc 2" w:semiHidden="1" w:uiPriority="39" w:unhideWhenUsed="1"/>
-    <w:lsdException w:name="toc 3" w:semiHidden="1" w:uiPriority="39" w:unhideWhenUsed="1"/>
-    <w:lsdException w:name="toc 4" w:semiHidden="1" w:uiPriority="39" w:unhideWhenUsed="1"/>
-    <w:lsdException w:name="toc 5" w:semiHidden="1" w:uiPriority="39" w:unhideWhenUsed="1"/>
-    <w:lsdException w:name="toc 6" w:semiHidden="1" w:uiPriority="39" w:unhideWhenUsed="1"/>
-    <w:lsdException w:name="toc 7" w:semiHidden="1" w:uiPriority="39" w:unhideWhenUsed="1"/>
-    <w:lsdException w:name="toc 8" w:semiHidden="1" w:uiPriority="39" w:unhideWhenUsed="1"/>
-    <w:lsdException w:name="toc 9" w:semiHidden="1" w:uiPriority="39" w:unhideWhenUsed="1"/>
+    <w:lsdException w:name="toc 1" w:uiPriority="39" w:semiHidden="1" w:unhideWhenUsed="1"/>
+    <w:lsdException w:name="toc 2" w:uiPriority="39" w:semiHidden="1" w:unhideWhenUsed="1"/>
+    <w:lsdException w:name="toc 3" w:uiPriority="39" w:semiHidden="1" w:unhideWhenUsed="1"/>
+    <w:lsdException w:name="toc 4" w:uiPriority="39" w:semiHidden="1" w:unhideWhenUsed="1"/>
+    <w:lsdException w:name="toc 5" w:uiPriority="39" w:semiHidden="1" w:unhideWhenUsed="1"/>
+    <w:lsdException w:name="toc 6" w:uiPriority="39" w:semiHidden="1" w:unhideWhenUsed="1"/>
+    <w:lsdException w:name="toc 7" w:uiPriority="39" w:semiHidden="1" w:unhideWhenUsed="1"/>
+    <w:lsdException w:name="toc 8" w:uiPriority="39" w:semiHidden="1" w:unhideWhenUsed="1"/>
+    <w:lsdException w:name="toc 9" w:uiPriority="39" w:semiHidden="1" w:unhideWhenUsed="1"/>
     <w:lsdException w:name="Normal Indent" w:semiHidden="1" w:unhideWhenUsed="1"/>
     <w:lsdException w:name="footnote text" w:semiHidden="1" w:unhideWhenUsed="1"/>
     <w:lsdException w:name="annotation text" w:semiHidden="1" w:unhideWhenUsed="1"/>
     <w:lsdException w:name="header" w:semiHidden="1" w:unhideWhenUsed="1"/>
     <w:lsdException w:name="footer" w:semiHidden="1" w:unhideWhenUsed="1"/>
     <w:lsdException w:name="index heading" w:semiHidden="1" w:unhideWhenUsed="1"/>
-    <w:lsdException w:name="caption" w:semiHidden="1" w:uiPriority="35" w:unhideWhenUsed="1" w:qFormat="1"/>
+    <w:lsdException w:name="caption" w:uiPriority="35" w:semiHidden="1" w:unhideWhenUsed="1" w:qFormat="1"/>
     <w:lsdException w:name="table of figures" w:semiHidden="1" w:unhideWhenUsed="1"/>
     <w:lsdException w:name="envelope address" w:semiHidden="1" w:unhideWhenUsed="1"/>
     <w:lsdException w:name="envelope return" w:semiHidden="1" w:unhideWhenUsed="1"/>
@@ -954,7 +2234,7 @@
     <w:lsdException w:name="Title" w:uiPriority="10" w:qFormat="1"/>
     <w:lsdException w:name="Closing" w:semiHidden="1" w:unhideWhenUsed="1"/>
     <w:lsdException w:name="Signature" w:semiHidden="1" w:unhideWhenUsed="1"/>
-    <w:lsdException w:name="Default Paragraph Font" w:semiHidden="1" w:uiPriority="1" w:unhideWhenUsed="1"/>
+    <w:lsdException w:name="Default Paragraph Font" w:uiPriority="1" w:semiHidden="1" w:unhideWhenUsed="1"/>
     <w:lsdException w:name="Body Text" w:semiHidden="1" w:unhideWhenUsed="1"/>
     <w:lsdException w:name="Body Text Indent" w:semiHidden="1" w:unhideWhenUsed="1"/>
     <w:lsdException w:name="List Continue" w:semiHidden="1" w:unhideWhenUsed="1"/>
@@ -1154,8 +2434,8 @@
     <w:lsdException w:name="Subtle Reference" w:uiPriority="31" w:qFormat="1"/>
     <w:lsdException w:name="Intense Reference" w:uiPriority="32" w:qFormat="1"/>
     <w:lsdException w:name="Book Title" w:uiPriority="33" w:qFormat="1"/>
-    <w:lsdException w:name="Bibliography" w:semiHidden="1" w:uiPriority="37" w:unhideWhenUsed="1"/>
-    <w:lsdException w:name="TOC Heading" w:semiHidden="1" w:uiPriority="39" w:unhideWhenUsed="1" w:qFormat="1"/>
+    <w:lsdException w:name="Bibliography" w:uiPriority="37" w:semiHidden="1" w:unhideWhenUsed="1"/>
+    <w:lsdException w:name="TOC Heading" w:uiPriority="39" w:semiHidden="1" w:unhideWhenUsed="1" w:qFormat="1"/>
     <w:lsdException w:name="Plain Table 1" w:uiPriority="41"/>
     <w:lsdException w:name="Plain Table 2" w:uiPriority="42"/>
     <w:lsdException w:name="Plain Table 3" w:uiPriority="43"/>
@@ -1261,7 +2541,7 @@
     <w:lsdException w:name="List Table 6 Colorful Accent 6" w:uiPriority="51"/>
     <w:lsdException w:name="List Table 7 Colorful Accent 6" w:uiPriority="52"/>
   </w:latentStyles>
-  <w:style w:type="paragraph" w:default="1" w:styleId="Normal">
+  <w:style w:type="paragraph" w:styleId="Normal" w:default="1">
     <w:name w:val="Normal"/>
   </w:style>
   <w:style w:type="paragraph" w:styleId="Ttulo1">
@@ -1355,13 +2635,13 @@
       <w:color w:val="666666"/>
     </w:rPr>
   </w:style>
-  <w:style w:type="character" w:default="1" w:styleId="Fontepargpadro">
+  <w:style w:type="character" w:styleId="Fontepargpadro" w:default="1">
     <w:name w:val="Default Paragraph Font"/>
     <w:uiPriority w:val="1"/>
     <w:semiHidden/>
     <w:unhideWhenUsed/>
   </w:style>
-  <w:style w:type="table" w:default="1" w:styleId="Tabelanormal">
+  <w:style w:type="table" w:styleId="Tabelanormal" w:default="1">
     <w:name w:val="Normal Table"/>
     <w:uiPriority w:val="99"/>
     <w:semiHidden/>
@@ -1376,14 +2656,14 @@
       </w:tblCellMar>
     </w:tblPr>
   </w:style>
-  <w:style w:type="numbering" w:default="1" w:styleId="Semlista">
+  <w:style w:type="numbering" w:styleId="Semlista" w:default="1">
     <w:name w:val="No List"/>
     <w:uiPriority w:val="99"/>
     <w:semiHidden/>
     <w:unhideWhenUsed/>
   </w:style>
-  <w:style w:type="table" w:customStyle="1" w:styleId="TableNormal">
-    <w:name w:val="Table Normal"/>
+  <w:style w:type="table" w:styleId="TableNormal" w:customStyle="1">
+    <w:name w:val="Normal Table0"/>
     <w:tblPr>
       <w:tblCellMar>
         <w:top w:w="0" w:type="dxa"/>
@@ -1422,7 +2702,7 @@
       <w:szCs w:val="30"/>
     </w:rPr>
   </w:style>
-  <w:style w:type="table" w:customStyle="1" w:styleId="a">
+  <w:style w:type="table" w:styleId="a" w:customStyle="1">
     <w:basedOn w:val="TableNormal"/>
     <w:tblPr>
       <w:tblStyleRowBandSize w:val="1"/>
@@ -1434,6 +2714,16 @@
         <w:right w:w="100" w:type="dxa"/>
       </w:tblCellMar>
     </w:tblPr>
+  </w:style>
+  <w:style xmlns:w14="http://schemas.microsoft.com/office/word/2010/wordml" xmlns:mc="http://schemas.openxmlformats.org/markup-compatibility/2006" xmlns:w="http://schemas.openxmlformats.org/wordprocessingml/2006/main" w:type="paragraph" w:styleId="ListParagraph" mc:Ignorable="w14">
+    <w:name xmlns:w="http://schemas.openxmlformats.org/wordprocessingml/2006/main" w:val="List Paragraph"/>
+    <w:basedOn xmlns:w="http://schemas.openxmlformats.org/wordprocessingml/2006/main" w:val="Normal"/>
+    <w:uiPriority xmlns:w="http://schemas.openxmlformats.org/wordprocessingml/2006/main" w:val="34"/>
+    <w:qFormat xmlns:w="http://schemas.openxmlformats.org/wordprocessingml/2006/main"/>
+    <w:pPr xmlns:w="http://schemas.openxmlformats.org/wordprocessingml/2006/main">
+      <w:ind xmlns:w="http://schemas.openxmlformats.org/wordprocessingml/2006/main" w:left="720"/>
+      <w:contextualSpacing xmlns:w="http://schemas.openxmlformats.org/wordprocessingml/2006/main"/>
+    </w:pPr>
   </w:style>
 </w:styles>
 </file>

</xml_diff>